<commit_message>
Changed how boot works
</commit_message>
<xml_diff>
--- a/documents/Basic Internals.docx
+++ b/documents/Basic Internals.docx
@@ -13,8 +13,6 @@
           <w:u w:val="single"/>
         </w:rPr>
       </w:pPr>
-      <w:bookmarkStart w:id="0" w:name="_GoBack"/>
-      <w:bookmarkEnd w:id="0"/>
       <w:r>
         <w:rPr>
           <w:rFonts w:ascii="Verdana" w:hAnsi="Verdana"/>
@@ -74,19 +72,49 @@
           <w:bCs/>
           <w:u w:val="single"/>
         </w:rPr>
-        <w:t xml:space="preserve">End </w:t>
-      </w:r>
-      <w:proofErr w:type="gramStart"/>
-      <w:r>
+        <w:t>End Token : 0000 0000 0000 0000 $0000</w:t>
+      </w:r>
+    </w:p>
+    <w:p>
+      <w:pPr>
+        <w:pStyle w:val="Standarduser"/>
+        <w:rPr>
+          <w:rFonts w:ascii="Verdana" w:hAnsi="Verdana"/>
+        </w:rPr>
+      </w:pPr>
+    </w:p>
+    <w:p>
+      <w:pPr>
+        <w:pStyle w:val="Standarduser"/>
+        <w:rPr>
+          <w:rFonts w:ascii="Verdana" w:hAnsi="Verdana"/>
+        </w:rPr>
+      </w:pPr>
+      <w:r>
+        <w:rPr>
+          <w:rFonts w:ascii="Verdana" w:hAnsi="Verdana"/>
+        </w:rPr>
+        <w:t>This token is used to mark the end of a sequence of tokens (e.g. a line of tokenised code)</w:t>
+      </w:r>
+    </w:p>
+    <w:p>
+      <w:pPr>
+        <w:pStyle w:val="Standarduser"/>
+        <w:rPr>
+          <w:rFonts w:ascii="Verdana" w:hAnsi="Verdana"/>
+        </w:rPr>
+      </w:pPr>
+    </w:p>
+    <w:p>
+      <w:pPr>
+        <w:pStyle w:val="Standarduser"/>
         <w:rPr>
           <w:rFonts w:ascii="Verdana" w:hAnsi="Verdana"/>
           <w:b/>
           <w:bCs/>
           <w:u w:val="single"/>
         </w:rPr>
-        <w:t>Token :</w:t>
-      </w:r>
-      <w:proofErr w:type="gramEnd"/>
+      </w:pPr>
       <w:r>
         <w:rPr>
           <w:rFonts w:ascii="Verdana" w:hAnsi="Verdana"/>
@@ -94,44 +122,8 @@
           <w:bCs/>
           <w:u w:val="single"/>
         </w:rPr>
-        <w:t xml:space="preserve"> 0000 0000 0000 0000 $0000</w:t>
-      </w:r>
-    </w:p>
-    <w:p>
-      <w:pPr>
-        <w:pStyle w:val="Standarduser"/>
-        <w:rPr>
-          <w:rFonts w:ascii="Verdana" w:hAnsi="Verdana"/>
-        </w:rPr>
-      </w:pPr>
-    </w:p>
-    <w:p>
-      <w:pPr>
-        <w:pStyle w:val="Standarduser"/>
-        <w:rPr>
-          <w:rFonts w:ascii="Verdana" w:hAnsi="Verdana"/>
-        </w:rPr>
-      </w:pPr>
-      <w:r>
-        <w:rPr>
-          <w:rFonts w:ascii="Verdana" w:hAnsi="Verdana"/>
-        </w:rPr>
-        <w:t xml:space="preserve">This token is used to mark the end of a sequence of tokens (e.g. a </w:t>
-      </w:r>
-      <w:r>
-        <w:rPr>
-          <w:rFonts w:ascii="Verdana" w:hAnsi="Verdana"/>
-        </w:rPr>
-        <w:t>line of tokenised code)</w:t>
-      </w:r>
-    </w:p>
-    <w:p>
-      <w:pPr>
-        <w:pStyle w:val="Standarduser"/>
-        <w:rPr>
-          <w:rFonts w:ascii="Verdana" w:hAnsi="Verdana"/>
-        </w:rPr>
-      </w:pPr>
+        <w:t>ASCII String : 0000 0000 LLLL LLLL $0001-$00FF</w:t>
+      </w:r>
     </w:p>
     <w:p>
       <w:pPr>
@@ -143,16 +135,93 @@
           <w:u w:val="single"/>
         </w:rPr>
       </w:pPr>
-      <w:r>
+    </w:p>
+    <w:p>
+      <w:pPr>
+        <w:pStyle w:val="Standarduser"/>
+        <w:rPr>
+          <w:rFonts w:ascii="Verdana" w:hAnsi="Verdana"/>
+        </w:rPr>
+      </w:pPr>
+      <w:r>
+        <w:rPr>
+          <w:rFonts w:ascii="Verdana" w:hAnsi="Verdana"/>
+        </w:rPr>
+        <w:t>This represents a single ASCII string. The  token identifies it as a string and gives the overall length in bytes of the string.</w:t>
+      </w:r>
+    </w:p>
+    <w:p>
+      <w:pPr>
+        <w:pStyle w:val="Standarduser"/>
+        <w:rPr>
+          <w:rFonts w:ascii="Verdana" w:hAnsi="Verdana"/>
+        </w:rPr>
+      </w:pPr>
+    </w:p>
+    <w:p>
+      <w:pPr>
+        <w:pStyle w:val="Standarduser"/>
+      </w:pPr>
+      <w:r>
+        <w:rPr>
+          <w:rFonts w:ascii="Verdana" w:hAnsi="Verdana"/>
+        </w:rPr>
+        <w:t xml:space="preserve">This is </w:t>
+      </w:r>
+      <w:r>
+        <w:rPr>
+          <w:rFonts w:ascii="Verdana" w:hAnsi="Verdana"/>
+          <w:u w:val="single"/>
+        </w:rPr>
+        <w:t>not</w:t>
+      </w:r>
+      <w:r>
+        <w:rPr>
+          <w:rFonts w:ascii="Verdana" w:hAnsi="Verdana"/>
+        </w:rPr>
+        <w:t xml:space="preserve"> the same as the length of the string. It also includes the header word (2 bytes/1 word) and a trailing zero byte. The latter is mandatory. Hence there cannot be a string token where the length is zero.</w:t>
+      </w:r>
+    </w:p>
+    <w:p>
+      <w:pPr>
+        <w:pStyle w:val="Standarduser"/>
+        <w:rPr>
+          <w:rFonts w:ascii="Verdana" w:hAnsi="Verdana"/>
+        </w:rPr>
+      </w:pPr>
+    </w:p>
+    <w:p>
+      <w:pPr>
+        <w:pStyle w:val="Standarduser"/>
+        <w:rPr>
+          <w:rFonts w:ascii="Verdana" w:hAnsi="Verdana"/>
+        </w:rPr>
+      </w:pPr>
+      <w:r>
+        <w:rPr>
+          <w:rFonts w:ascii="Verdana" w:hAnsi="Verdana"/>
+        </w:rPr>
+        <w:t>The string is stored in such a way that the address of the following token is itself the address of the token added to the value of the token.  All tokens are 16 bit, so if the length of the string, and the trailing zero byte is odd, an extra zero byte spacer must be added.</w:t>
+      </w:r>
+    </w:p>
+    <w:p>
+      <w:pPr>
+        <w:pStyle w:val="Standarduser"/>
+        <w:rPr>
+          <w:rFonts w:ascii="Verdana" w:hAnsi="Verdana"/>
+        </w:rPr>
+      </w:pPr>
+    </w:p>
+    <w:p>
+      <w:pPr>
+        <w:pStyle w:val="Standarduser"/>
         <w:rPr>
           <w:rFonts w:ascii="Verdana" w:hAnsi="Verdana"/>
           <w:b/>
           <w:bCs/>
           <w:u w:val="single"/>
         </w:rPr>
-        <w:t xml:space="preserve">ASCII </w:t>
-      </w:r>
-      <w:proofErr w:type="gramStart"/>
+      </w:pPr>
       <w:r>
         <w:rPr>
           <w:rFonts w:ascii="Verdana" w:hAnsi="Verdana"/>
@@ -160,156 +229,673 @@
           <w:bCs/>
           <w:u w:val="single"/>
         </w:rPr>
-        <w:t>String :</w:t>
-      </w:r>
-      <w:proofErr w:type="gramEnd"/>
-      <w:r>
+        <w:t>Constant Shift : 0001 CCCC CCCC CCCC $1000-$1FFF</w:t>
+      </w:r>
+    </w:p>
+    <w:p>
+      <w:pPr>
+        <w:pStyle w:val="Standarduser"/>
         <w:rPr>
           <w:rFonts w:ascii="Verdana" w:hAnsi="Verdana"/>
           <w:b/>
           <w:bCs/>
           <w:u w:val="single"/>
         </w:rPr>
-        <w:t xml:space="preserve"> 0000 0000 LLLL </w:t>
-      </w:r>
-      <w:proofErr w:type="spellStart"/>
-      <w:r>
+      </w:pPr>
+    </w:p>
+    <w:p>
+      <w:pPr>
+        <w:pStyle w:val="Standarduser"/>
+        <w:rPr>
+          <w:rFonts w:ascii="Verdana" w:hAnsi="Verdana"/>
+        </w:rPr>
+      </w:pPr>
+      <w:r>
+        <w:rPr>
+          <w:rFonts w:ascii="Verdana" w:hAnsi="Verdana"/>
+        </w:rPr>
+        <w:t>This allows the extension of constants from 15 bits to 27 bits, e.g. enough to encompass the address range of a 65816 CPU.</w:t>
+      </w:r>
+    </w:p>
+    <w:p>
+      <w:pPr>
+        <w:pStyle w:val="Standarduser"/>
+        <w:rPr>
+          <w:rFonts w:ascii="Verdana" w:hAnsi="Verdana"/>
+        </w:rPr>
+      </w:pPr>
+    </w:p>
+    <w:p>
+      <w:pPr>
+        <w:pStyle w:val="Standarduser"/>
+        <w:rPr>
+          <w:rFonts w:ascii="Verdana" w:hAnsi="Verdana"/>
+        </w:rPr>
+      </w:pPr>
+      <w:r>
+        <w:rPr>
+          <w:rFonts w:ascii="Verdana" w:hAnsi="Verdana"/>
+        </w:rPr>
+        <w:t>When there is a constant shift, it is shifted left 15 times and added to the 15 bit “standard” constant.  Processing the standard constant resets the constant shift to zero, e.g. it does not persist to the next constant.</w:t>
+      </w:r>
+    </w:p>
+    <w:p>
+      <w:pPr>
+        <w:pStyle w:val="Standarduser"/>
+        <w:rPr>
+          <w:rFonts w:ascii="Verdana" w:hAnsi="Verdana"/>
+        </w:rPr>
+      </w:pPr>
+    </w:p>
+    <w:p>
+      <w:pPr>
+        <w:pStyle w:val="Standarduser"/>
+        <w:rPr>
+          <w:rFonts w:ascii="Verdana" w:hAnsi="Verdana"/>
+        </w:rPr>
+      </w:pPr>
+    </w:p>
+    <w:p>
+      <w:pPr>
+        <w:pStyle w:val="Standarduser"/>
+        <w:rPr>
+          <w:rFonts w:ascii="Verdana" w:hAnsi="Verdana"/>
+        </w:rPr>
+      </w:pPr>
+    </w:p>
+    <w:p>
+      <w:pPr>
+        <w:pStyle w:val="Standarduser"/>
         <w:rPr>
           <w:rFonts w:ascii="Verdana" w:hAnsi="Verdana"/>
           <w:b/>
           <w:bCs/>
           <w:u w:val="single"/>
         </w:rPr>
-        <w:t>LLLL</w:t>
-      </w:r>
-      <w:proofErr w:type="spellEnd"/>
-      <w:r>
+      </w:pPr>
+    </w:p>
+    <w:p>
+      <w:pPr>
+        <w:pStyle w:val="Standarduser"/>
+        <w:pageBreakBefore/>
         <w:rPr>
           <w:rFonts w:ascii="Verdana" w:hAnsi="Verdana"/>
           <w:b/>
           <w:bCs/>
           <w:u w:val="single"/>
         </w:rPr>
-        <w:t xml:space="preserve"> $0001-$00FF</w:t>
-      </w:r>
-    </w:p>
-    <w:p>
-      <w:pPr>
-        <w:pStyle w:val="Standarduser"/>
+      </w:pPr>
+      <w:r>
         <w:rPr>
           <w:rFonts w:ascii="Verdana" w:hAnsi="Verdana"/>
           <w:b/>
           <w:bCs/>
           <w:u w:val="single"/>
         </w:rPr>
-      </w:pPr>
-    </w:p>
-    <w:p>
-      <w:pPr>
-        <w:pStyle w:val="Standarduser"/>
-        <w:rPr>
-          <w:rFonts w:ascii="Verdana" w:hAnsi="Verdana"/>
-        </w:rPr>
-      </w:pPr>
-      <w:r>
-        <w:rPr>
-          <w:rFonts w:ascii="Verdana" w:hAnsi="Verdana"/>
-        </w:rPr>
-        <w:t xml:space="preserve">This represents a single ASCII string. </w:t>
-      </w:r>
-      <w:proofErr w:type="gramStart"/>
-      <w:r>
-        <w:rPr>
-          <w:rFonts w:ascii="Verdana" w:hAnsi="Verdana"/>
-        </w:rPr>
-        <w:t>The  token</w:t>
-      </w:r>
-      <w:proofErr w:type="gramEnd"/>
-      <w:r>
-        <w:rPr>
-          <w:rFonts w:ascii="Verdana" w:hAnsi="Verdana"/>
-        </w:rPr>
-        <w:t xml:space="preserve"> identifies it as a string and gives the overall length in bytes of the string.</w:t>
-      </w:r>
-    </w:p>
-    <w:p>
-      <w:pPr>
-        <w:pStyle w:val="Standarduser"/>
-        <w:rPr>
-          <w:rFonts w:ascii="Verdana" w:hAnsi="Verdana"/>
-        </w:rPr>
-      </w:pPr>
-    </w:p>
-    <w:p>
-      <w:pPr>
-        <w:pStyle w:val="Standarduser"/>
-      </w:pPr>
-      <w:r>
-        <w:rPr>
-          <w:rFonts w:ascii="Verdana" w:hAnsi="Verdana"/>
-        </w:rPr>
-        <w:t xml:space="preserve">This is </w:t>
-      </w:r>
-      <w:r>
+        <w:lastRenderedPageBreak/>
+        <w:t>Keywords : 001T TTTK KKKK KKKK $2000-$3FFF</w:t>
+      </w:r>
+    </w:p>
+    <w:p>
+      <w:pPr>
+        <w:pStyle w:val="Standarduser"/>
         <w:rPr>
           <w:rFonts w:ascii="Verdana" w:hAnsi="Verdana"/>
           <w:u w:val="single"/>
         </w:rPr>
-        <w:t>not</w:t>
-      </w:r>
-      <w:r>
-        <w:rPr>
-          <w:rFonts w:ascii="Verdana" w:hAnsi="Verdana"/>
-        </w:rPr>
-        <w:t xml:space="preserve"> the same as the length of the string. It </w:t>
-      </w:r>
-      <w:r>
-        <w:rPr>
-          <w:rFonts w:ascii="Verdana" w:hAnsi="Verdana"/>
-        </w:rPr>
-        <w:t>also includes the header word (2 bytes/1 word) and a trailing zero byte. The latter is mandatory. Hence there cannot be a string token where the length is zero.</w:t>
-      </w:r>
-    </w:p>
-    <w:p>
-      <w:pPr>
-        <w:pStyle w:val="Standarduser"/>
-        <w:rPr>
-          <w:rFonts w:ascii="Verdana" w:hAnsi="Verdana"/>
-        </w:rPr>
-      </w:pPr>
-    </w:p>
-    <w:p>
-      <w:pPr>
-        <w:pStyle w:val="Standarduser"/>
-        <w:rPr>
-          <w:rFonts w:ascii="Verdana" w:hAnsi="Verdana"/>
-        </w:rPr>
-      </w:pPr>
-      <w:r>
-        <w:rPr>
-          <w:rFonts w:ascii="Verdana" w:hAnsi="Verdana"/>
-        </w:rPr>
-        <w:t>The string is stored in such a way that the address of the following token is itself the addre</w:t>
-      </w:r>
-      <w:r>
-        <w:rPr>
-          <w:rFonts w:ascii="Verdana" w:hAnsi="Verdana"/>
-        </w:rPr>
-        <w:t xml:space="preserve">ss of the token added to the value of the token.  All tokens are 16 </w:t>
-      </w:r>
-      <w:proofErr w:type="gramStart"/>
-      <w:r>
-        <w:rPr>
-          <w:rFonts w:ascii="Verdana" w:hAnsi="Verdana"/>
-        </w:rPr>
-        <w:t>bit</w:t>
-      </w:r>
-      <w:proofErr w:type="gramEnd"/>
-      <w:r>
-        <w:rPr>
-          <w:rFonts w:ascii="Verdana" w:hAnsi="Verdana"/>
-        </w:rPr>
-        <w:t>, so if the length of the string, and the trailing zero byte is odd, an extra zero byte spacer must be added.</w:t>
+      </w:pPr>
+    </w:p>
+    <w:p>
+      <w:pPr>
+        <w:pStyle w:val="Standarduser"/>
+        <w:rPr>
+          <w:rFonts w:ascii="Verdana" w:hAnsi="Verdana"/>
+        </w:rPr>
+      </w:pPr>
+      <w:r>
+        <w:rPr>
+          <w:rFonts w:ascii="Verdana" w:hAnsi="Verdana"/>
+        </w:rPr>
+        <w:t>These represent tokenised keywords. The numbers are not continuous though the K KKKK KKKK value is – this is the actual keyword token. TTTT identifies it’s type as follows.</w:t>
+      </w:r>
+    </w:p>
+    <w:p>
+      <w:pPr>
+        <w:pStyle w:val="Standarduser"/>
+        <w:rPr>
+          <w:rFonts w:ascii="Verdana" w:hAnsi="Verdana"/>
+        </w:rPr>
+      </w:pPr>
+    </w:p>
+    <w:p>
+      <w:pPr>
+        <w:pStyle w:val="Standarduser"/>
+        <w:rPr>
+          <w:rFonts w:ascii="Verdana" w:hAnsi="Verdana"/>
+        </w:rPr>
+      </w:pPr>
+      <w:r>
+        <w:rPr>
+          <w:rFonts w:ascii="Verdana" w:hAnsi="Verdana"/>
+        </w:rPr>
+        <w:t xml:space="preserve">0000-0111 </w:t>
+      </w:r>
+      <w:r>
+        <w:rPr>
+          <w:rFonts w:ascii="Verdana" w:hAnsi="Verdana"/>
+        </w:rPr>
+        <w:tab/>
+      </w:r>
+      <w:r>
+        <w:rPr>
+          <w:rFonts w:ascii="Verdana" w:hAnsi="Verdana"/>
+        </w:rPr>
+        <w:tab/>
+        <w:t>Binary operators</w:t>
+      </w:r>
+    </w:p>
+    <w:p>
+      <w:pPr>
+        <w:pStyle w:val="Standarduser"/>
+        <w:rPr>
+          <w:rFonts w:ascii="Verdana" w:hAnsi="Verdana"/>
+        </w:rPr>
+      </w:pPr>
+      <w:r>
+        <w:rPr>
+          <w:rFonts w:ascii="Verdana" w:hAnsi="Verdana"/>
+        </w:rPr>
+        <w:tab/>
+      </w:r>
+      <w:r>
+        <w:rPr>
+          <w:rFonts w:ascii="Verdana" w:hAnsi="Verdana"/>
+        </w:rPr>
+        <w:tab/>
+      </w:r>
+      <w:r>
+        <w:rPr>
+          <w:rFonts w:ascii="Verdana" w:hAnsi="Verdana"/>
+        </w:rPr>
+        <w:tab/>
+      </w:r>
+      <w:r>
+        <w:rPr>
+          <w:rFonts w:ascii="Verdana" w:hAnsi="Verdana"/>
+        </w:rPr>
+        <w:tab/>
+        <w:t xml:space="preserve">0000 </w:t>
+      </w:r>
+      <w:r>
+        <w:rPr>
+          <w:rFonts w:ascii="Verdana" w:hAnsi="Verdana"/>
+        </w:rPr>
+        <w:tab/>
+      </w:r>
+      <w:r>
+        <w:rPr>
+          <w:rFonts w:ascii="Verdana" w:hAnsi="Verdana"/>
+        </w:rPr>
+        <w:tab/>
+        <w:t>and</w:t>
+      </w:r>
+      <w:r>
+        <w:rPr>
+          <w:rFonts w:ascii="Verdana" w:hAnsi="Verdana"/>
+        </w:rPr>
+        <w:tab/>
+        <w:t>or</w:t>
+      </w:r>
+      <w:r>
+        <w:rPr>
+          <w:rFonts w:ascii="Verdana" w:hAnsi="Verdana"/>
+        </w:rPr>
+        <w:tab/>
+        <w:t>xor</w:t>
+      </w:r>
+    </w:p>
+    <w:p>
+      <w:pPr>
+        <w:pStyle w:val="Standarduser"/>
+        <w:rPr>
+          <w:rFonts w:ascii="Verdana" w:hAnsi="Verdana"/>
+        </w:rPr>
+      </w:pPr>
+      <w:r>
+        <w:rPr>
+          <w:rFonts w:ascii="Verdana" w:hAnsi="Verdana"/>
+        </w:rPr>
+        <w:tab/>
+      </w:r>
+      <w:r>
+        <w:rPr>
+          <w:rFonts w:ascii="Verdana" w:hAnsi="Verdana"/>
+        </w:rPr>
+        <w:tab/>
+      </w:r>
+      <w:r>
+        <w:rPr>
+          <w:rFonts w:ascii="Verdana" w:hAnsi="Verdana"/>
+        </w:rPr>
+        <w:tab/>
+      </w:r>
+      <w:r>
+        <w:rPr>
+          <w:rFonts w:ascii="Verdana" w:hAnsi="Verdana"/>
+        </w:rPr>
+        <w:tab/>
+        <w:t>0001</w:t>
+      </w:r>
+      <w:r>
+        <w:rPr>
+          <w:rFonts w:ascii="Verdana" w:hAnsi="Verdana"/>
+        </w:rPr>
+        <w:tab/>
+      </w:r>
+      <w:r>
+        <w:rPr>
+          <w:rFonts w:ascii="Verdana" w:hAnsi="Verdana"/>
+        </w:rPr>
+        <w:tab/>
+        <w:t xml:space="preserve">&gt; </w:t>
+      </w:r>
+      <w:r>
+        <w:rPr>
+          <w:rFonts w:ascii="Verdana" w:hAnsi="Verdana"/>
+        </w:rPr>
+        <w:tab/>
+        <w:t xml:space="preserve">= </w:t>
+      </w:r>
+      <w:r>
+        <w:rPr>
+          <w:rFonts w:ascii="Verdana" w:hAnsi="Verdana"/>
+        </w:rPr>
+        <w:tab/>
+        <w:t xml:space="preserve">&lt; </w:t>
+      </w:r>
+      <w:r>
+        <w:rPr>
+          <w:rFonts w:ascii="Verdana" w:hAnsi="Verdana"/>
+        </w:rPr>
+        <w:tab/>
+        <w:t xml:space="preserve">&gt;= </w:t>
+      </w:r>
+      <w:r>
+        <w:rPr>
+          <w:rFonts w:ascii="Verdana" w:hAnsi="Verdana"/>
+        </w:rPr>
+        <w:tab/>
+        <w:t xml:space="preserve">&lt;= </w:t>
+      </w:r>
+      <w:r>
+        <w:rPr>
+          <w:rFonts w:ascii="Verdana" w:hAnsi="Verdana"/>
+        </w:rPr>
+        <w:tab/>
+        <w:t>&lt;&gt;</w:t>
+      </w:r>
+    </w:p>
+    <w:p>
+      <w:pPr>
+        <w:pStyle w:val="Standarduser"/>
+        <w:rPr>
+          <w:rFonts w:ascii="Verdana" w:hAnsi="Verdana"/>
+        </w:rPr>
+      </w:pPr>
+      <w:r>
+        <w:rPr>
+          <w:rFonts w:ascii="Verdana" w:hAnsi="Verdana"/>
+        </w:rPr>
+        <w:tab/>
+      </w:r>
+      <w:r>
+        <w:rPr>
+          <w:rFonts w:ascii="Verdana" w:hAnsi="Verdana"/>
+        </w:rPr>
+        <w:tab/>
+      </w:r>
+      <w:r>
+        <w:rPr>
+          <w:rFonts w:ascii="Verdana" w:hAnsi="Verdana"/>
+        </w:rPr>
+        <w:tab/>
+      </w:r>
+      <w:r>
+        <w:rPr>
+          <w:rFonts w:ascii="Verdana" w:hAnsi="Verdana"/>
+        </w:rPr>
+        <w:tab/>
+        <w:t>0010</w:t>
+      </w:r>
+      <w:r>
+        <w:rPr>
+          <w:rFonts w:ascii="Verdana" w:hAnsi="Verdana"/>
+        </w:rPr>
+        <w:tab/>
+      </w:r>
+      <w:r>
+        <w:rPr>
+          <w:rFonts w:ascii="Verdana" w:hAnsi="Verdana"/>
+        </w:rPr>
+        <w:tab/>
+        <w:t xml:space="preserve">+ </w:t>
+      </w:r>
+      <w:r>
+        <w:rPr>
+          <w:rFonts w:ascii="Verdana" w:hAnsi="Verdana"/>
+        </w:rPr>
+        <w:tab/>
+        <w:t>-</w:t>
+      </w:r>
+    </w:p>
+    <w:p>
+      <w:pPr>
+        <w:pStyle w:val="Standarduser"/>
+        <w:rPr>
+          <w:rFonts w:ascii="Verdana" w:hAnsi="Verdana"/>
+        </w:rPr>
+      </w:pPr>
+      <w:r>
+        <w:rPr>
+          <w:rFonts w:ascii="Verdana" w:hAnsi="Verdana"/>
+        </w:rPr>
+        <w:tab/>
+      </w:r>
+      <w:r>
+        <w:rPr>
+          <w:rFonts w:ascii="Verdana" w:hAnsi="Verdana"/>
+        </w:rPr>
+        <w:tab/>
+      </w:r>
+      <w:r>
+        <w:rPr>
+          <w:rFonts w:ascii="Verdana" w:hAnsi="Verdana"/>
+        </w:rPr>
+        <w:tab/>
+      </w:r>
+      <w:r>
+        <w:rPr>
+          <w:rFonts w:ascii="Verdana" w:hAnsi="Verdana"/>
+        </w:rPr>
+        <w:tab/>
+        <w:t xml:space="preserve">0011 </w:t>
+      </w:r>
+      <w:r>
+        <w:rPr>
+          <w:rFonts w:ascii="Verdana" w:hAnsi="Verdana"/>
+        </w:rPr>
+        <w:tab/>
+      </w:r>
+      <w:r>
+        <w:rPr>
+          <w:rFonts w:ascii="Verdana" w:hAnsi="Verdana"/>
+        </w:rPr>
+        <w:tab/>
+        <w:t xml:space="preserve">* </w:t>
+      </w:r>
+      <w:r>
+        <w:rPr>
+          <w:rFonts w:ascii="Verdana" w:hAnsi="Verdana"/>
+        </w:rPr>
+        <w:tab/>
+        <w:t xml:space="preserve">/ </w:t>
+      </w:r>
+      <w:r>
+        <w:rPr>
+          <w:rFonts w:ascii="Verdana" w:hAnsi="Verdana"/>
+        </w:rPr>
+        <w:tab/>
+        <w:t>mod</w:t>
+      </w:r>
+    </w:p>
+    <w:p>
+      <w:pPr>
+        <w:pStyle w:val="Standarduser"/>
+      </w:pPr>
+      <w:r>
+        <w:rPr>
+          <w:rFonts w:ascii="Verdana" w:hAnsi="Verdana"/>
+        </w:rPr>
+        <w:tab/>
+      </w:r>
+      <w:r>
+        <w:rPr>
+          <w:rFonts w:ascii="Verdana" w:hAnsi="Verdana"/>
+        </w:rPr>
+        <w:tab/>
+      </w:r>
+      <w:r>
+        <w:rPr>
+          <w:rFonts w:ascii="Verdana" w:hAnsi="Verdana"/>
+        </w:rPr>
+        <w:tab/>
+      </w:r>
+      <w:r>
+        <w:rPr>
+          <w:rFonts w:ascii="Verdana" w:hAnsi="Verdana"/>
+        </w:rPr>
+        <w:tab/>
+        <w:t>0100 on</w:t>
+      </w:r>
+      <w:r>
+        <w:rPr>
+          <w:rFonts w:ascii="Verdana" w:hAnsi="Verdana"/>
+        </w:rPr>
+        <w:tab/>
+      </w:r>
+      <w:r>
+        <w:rPr>
+          <w:rFonts w:ascii="Verdana" w:hAnsi="Verdana"/>
+          <w:i/>
+          <w:iCs/>
+        </w:rPr>
+        <w:t>not used.</w:t>
+      </w:r>
+    </w:p>
+    <w:p>
+      <w:pPr>
+        <w:pStyle w:val="Standarduser"/>
+        <w:rPr>
+          <w:rFonts w:ascii="Verdana" w:hAnsi="Verdana"/>
+          <w:i/>
+          <w:iCs/>
+        </w:rPr>
+      </w:pPr>
+    </w:p>
+    <w:p>
+      <w:pPr>
+        <w:pStyle w:val="Standarduser"/>
+        <w:rPr>
+          <w:rFonts w:ascii="Verdana" w:hAnsi="Verdana"/>
+        </w:rPr>
+      </w:pPr>
+      <w:r>
+        <w:rPr>
+          <w:rFonts w:ascii="Verdana" w:hAnsi="Verdana"/>
+        </w:rPr>
+        <w:t xml:space="preserve">1000 </w:t>
+      </w:r>
+      <w:r>
+        <w:rPr>
+          <w:rFonts w:ascii="Verdana" w:hAnsi="Verdana"/>
+        </w:rPr>
+        <w:tab/>
+      </w:r>
+      <w:r>
+        <w:rPr>
+          <w:rFonts w:ascii="Verdana" w:hAnsi="Verdana"/>
+        </w:rPr>
+        <w:tab/>
+      </w:r>
+      <w:r>
+        <w:rPr>
+          <w:rFonts w:ascii="Verdana" w:hAnsi="Verdana"/>
+        </w:rPr>
+        <w:tab/>
+        <w:t>Unary function</w:t>
+      </w:r>
+    </w:p>
+    <w:p>
+      <w:pPr>
+        <w:pStyle w:val="Standarduser"/>
+        <w:rPr>
+          <w:rFonts w:ascii="Verdana" w:hAnsi="Verdana"/>
+        </w:rPr>
+      </w:pPr>
+      <w:r>
+        <w:rPr>
+          <w:rFonts w:ascii="Verdana" w:hAnsi="Verdana"/>
+        </w:rPr>
+        <w:t xml:space="preserve">1001 </w:t>
+      </w:r>
+      <w:r>
+        <w:rPr>
+          <w:rFonts w:ascii="Verdana" w:hAnsi="Verdana"/>
+        </w:rPr>
+        <w:tab/>
+      </w:r>
+      <w:r>
+        <w:rPr>
+          <w:rFonts w:ascii="Verdana" w:hAnsi="Verdana"/>
+        </w:rPr>
+        <w:tab/>
+      </w:r>
+      <w:r>
+        <w:rPr>
+          <w:rFonts w:ascii="Verdana" w:hAnsi="Verdana"/>
+        </w:rPr>
+        <w:tab/>
+        <w:t>Syntactic only keywords ( , ; : TO etc)</w:t>
+      </w:r>
+    </w:p>
+    <w:p>
+      <w:pPr>
+        <w:pStyle w:val="Standarduser"/>
+      </w:pPr>
+      <w:r>
+        <w:rPr>
+          <w:rFonts w:ascii="Verdana" w:hAnsi="Verdana"/>
+        </w:rPr>
+        <w:t>1010-1100</w:t>
+      </w:r>
+      <w:r>
+        <w:rPr>
+          <w:rFonts w:ascii="Verdana" w:hAnsi="Verdana"/>
+        </w:rPr>
+        <w:tab/>
+      </w:r>
+      <w:r>
+        <w:rPr>
+          <w:rFonts w:ascii="Verdana" w:hAnsi="Verdana"/>
+        </w:rPr>
+        <w:tab/>
+      </w:r>
+      <w:r>
+        <w:rPr>
+          <w:rFonts w:ascii="Verdana" w:hAnsi="Verdana"/>
+          <w:i/>
+          <w:iCs/>
+        </w:rPr>
+        <w:t>not used</w:t>
+      </w:r>
+    </w:p>
+    <w:p>
+      <w:pPr>
+        <w:pStyle w:val="Standarduser"/>
+        <w:rPr>
+          <w:rFonts w:ascii="Verdana" w:hAnsi="Verdana"/>
+        </w:rPr>
+      </w:pPr>
+      <w:r>
+        <w:rPr>
+          <w:rFonts w:ascii="Verdana" w:hAnsi="Verdana"/>
+        </w:rPr>
+        <w:t xml:space="preserve">1101 </w:t>
+      </w:r>
+      <w:r>
+        <w:rPr>
+          <w:rFonts w:ascii="Verdana" w:hAnsi="Verdana"/>
+        </w:rPr>
+        <w:tab/>
+      </w:r>
+      <w:r>
+        <w:rPr>
+          <w:rFonts w:ascii="Verdana" w:hAnsi="Verdana"/>
+        </w:rPr>
+        <w:tab/>
+      </w:r>
+      <w:r>
+        <w:rPr>
+          <w:rFonts w:ascii="Verdana" w:hAnsi="Verdana"/>
+        </w:rPr>
+        <w:tab/>
+        <w:t>Keyword that decrements the structure level (until, wend, …)</w:t>
+      </w:r>
+    </w:p>
+    <w:p>
+      <w:pPr>
+        <w:pStyle w:val="Standarduser"/>
+        <w:rPr>
+          <w:rFonts w:ascii="Verdana" w:hAnsi="Verdana"/>
+        </w:rPr>
+      </w:pPr>
+      <w:r>
+        <w:rPr>
+          <w:rFonts w:ascii="Verdana" w:hAnsi="Verdana"/>
+        </w:rPr>
+        <w:t xml:space="preserve">1110 </w:t>
+      </w:r>
+      <w:r>
+        <w:rPr>
+          <w:rFonts w:ascii="Verdana" w:hAnsi="Verdana"/>
+        </w:rPr>
+        <w:tab/>
+      </w:r>
+      <w:r>
+        <w:rPr>
+          <w:rFonts w:ascii="Verdana" w:hAnsi="Verdana"/>
+        </w:rPr>
+        <w:tab/>
+      </w:r>
+      <w:r>
+        <w:rPr>
+          <w:rFonts w:ascii="Verdana" w:hAnsi="Verdana"/>
+        </w:rPr>
+        <w:tab/>
+        <w:t>Keyword that increments the structure level (repeat, while, …)</w:t>
+      </w:r>
+    </w:p>
+    <w:p>
+      <w:pPr>
+        <w:pStyle w:val="Standarduser"/>
+        <w:rPr>
+          <w:rFonts w:ascii="Verdana" w:hAnsi="Verdana"/>
+        </w:rPr>
+      </w:pPr>
+      <w:r>
+        <w:rPr>
+          <w:rFonts w:ascii="Verdana" w:hAnsi="Verdana"/>
+        </w:rPr>
+        <w:t>1111</w:t>
+      </w:r>
+      <w:r>
+        <w:rPr>
+          <w:rFonts w:ascii="Verdana" w:hAnsi="Verdana"/>
+        </w:rPr>
+        <w:tab/>
+      </w:r>
+      <w:r>
+        <w:rPr>
+          <w:rFonts w:ascii="Verdana" w:hAnsi="Verdana"/>
+        </w:rPr>
+        <w:tab/>
+      </w:r>
+      <w:r>
+        <w:rPr>
+          <w:rFonts w:ascii="Verdana" w:hAnsi="Verdana"/>
+        </w:rPr>
+        <w:tab/>
+        <w:t>Keyword that does not affect the structure level.</w:t>
       </w:r>
     </w:p>
     <w:p>
@@ -337,39 +923,64 @@
           <w:bCs/>
           <w:u w:val="single"/>
         </w:rPr>
-        <w:t xml:space="preserve">Constant </w:t>
-      </w:r>
-      <w:proofErr w:type="gramStart"/>
-      <w:r>
+        <w:t>Constant : ??CC CCCC CCCC CCCC $4000-$BFFF</w:t>
+      </w:r>
+    </w:p>
+    <w:p>
+      <w:pPr>
+        <w:pStyle w:val="Standarduser"/>
         <w:rPr>
           <w:rFonts w:ascii="Verdana" w:hAnsi="Verdana"/>
           <w:b/>
           <w:bCs/>
           <w:u w:val="single"/>
         </w:rPr>
-        <w:t>Shift :</w:t>
-      </w:r>
-      <w:proofErr w:type="gramEnd"/>
-      <w:r>
+      </w:pPr>
+    </w:p>
+    <w:p>
+      <w:pPr>
+        <w:pStyle w:val="Standarduser"/>
+        <w:rPr>
+          <w:rFonts w:ascii="Verdana" w:hAnsi="Verdana"/>
+        </w:rPr>
+      </w:pPr>
+      <w:r>
+        <w:rPr>
+          <w:rFonts w:ascii="Verdana" w:hAnsi="Verdana"/>
+        </w:rPr>
+        <w:t>This value represents the constants 0-32767 in order, e.g. 0 = $4000 32767 = $BFFF. This can be extended from 0-2^15 to 0-2^27 using the constant shift. After a constant has been extracted the constant shift is cleared.</w:t>
+      </w:r>
+    </w:p>
+    <w:p>
+      <w:pPr>
+        <w:pStyle w:val="Standarduser"/>
+        <w:rPr>
+          <w:rFonts w:ascii="Verdana" w:hAnsi="Verdana"/>
+        </w:rPr>
+      </w:pPr>
+    </w:p>
+    <w:p>
+      <w:pPr>
+        <w:pStyle w:val="Standarduser"/>
         <w:rPr>
           <w:rFonts w:ascii="Verdana" w:hAnsi="Verdana"/>
           <w:b/>
           <w:bCs/>
           <w:u w:val="single"/>
         </w:rPr>
-        <w:t xml:space="preserve"> 0001 CCCC </w:t>
-      </w:r>
-      <w:proofErr w:type="spellStart"/>
-      <w:r>
+      </w:pPr>
+    </w:p>
+    <w:p>
+      <w:pPr>
+        <w:pStyle w:val="Standarduser"/>
+        <w:pageBreakBefore/>
         <w:rPr>
           <w:rFonts w:ascii="Verdana" w:hAnsi="Verdana"/>
           <w:b/>
           <w:bCs/>
           <w:u w:val="single"/>
         </w:rPr>
-        <w:t>CCCC</w:t>
-      </w:r>
-      <w:proofErr w:type="spellEnd"/>
+      </w:pPr>
       <w:r>
         <w:rPr>
           <w:rFonts w:ascii="Verdana" w:hAnsi="Verdana"/>
@@ -377,32 +988,268 @@
           <w:bCs/>
           <w:u w:val="single"/>
         </w:rPr>
-        <w:t xml:space="preserve"> </w:t>
-      </w:r>
-      <w:proofErr w:type="spellStart"/>
-      <w:r>
+        <w:lastRenderedPageBreak/>
+        <w:t>Identifier : 11ET ACCC CCCC CCCC $C000-$FFFF</w:t>
+      </w:r>
+    </w:p>
+    <w:p>
+      <w:pPr>
+        <w:pStyle w:val="Standarduser"/>
         <w:rPr>
           <w:rFonts w:ascii="Verdana" w:hAnsi="Verdana"/>
           <w:b/>
           <w:bCs/>
           <w:u w:val="single"/>
         </w:rPr>
-        <w:t>CCCC</w:t>
-      </w:r>
-      <w:proofErr w:type="spellEnd"/>
-      <w:r>
+      </w:pPr>
+    </w:p>
+    <w:p>
+      <w:pPr>
+        <w:pStyle w:val="Standarduser"/>
+        <w:rPr>
+          <w:rFonts w:ascii="Verdana" w:hAnsi="Verdana"/>
+        </w:rPr>
+      </w:pPr>
+      <w:r>
+        <w:rPr>
+          <w:rFonts w:ascii="Verdana" w:hAnsi="Verdana"/>
+        </w:rPr>
+        <w:t>The identifier token has 2 ASCII values packed into a 16 bit word.</w:t>
+      </w:r>
+    </w:p>
+    <w:p>
+      <w:pPr>
+        <w:pStyle w:val="Standarduser"/>
+        <w:rPr>
+          <w:rFonts w:ascii="Verdana" w:hAnsi="Verdana"/>
+        </w:rPr>
+      </w:pPr>
+    </w:p>
+    <w:p>
+      <w:pPr>
+        <w:pStyle w:val="Standarduser"/>
+        <w:rPr>
+          <w:rFonts w:ascii="Verdana" w:hAnsi="Verdana"/>
+        </w:rPr>
+      </w:pPr>
+      <w:r>
+        <w:rPr>
+          <w:rFonts w:ascii="Verdana" w:hAnsi="Verdana"/>
+        </w:rPr>
+        <w:t>E is a continuation bit, if zero it marks the last token in the identifier, if 1 the token continues after this token.</w:t>
+      </w:r>
+    </w:p>
+    <w:p>
+      <w:pPr>
+        <w:pStyle w:val="Standarduser"/>
+        <w:rPr>
+          <w:rFonts w:ascii="Verdana" w:hAnsi="Verdana"/>
+        </w:rPr>
+      </w:pPr>
+    </w:p>
+    <w:p>
+      <w:pPr>
+        <w:pStyle w:val="Standarduser"/>
+        <w:rPr>
+          <w:rFonts w:ascii="Verdana" w:hAnsi="Verdana"/>
+        </w:rPr>
+      </w:pPr>
+      <w:r>
+        <w:rPr>
+          <w:rFonts w:ascii="Verdana" w:hAnsi="Verdana"/>
+        </w:rPr>
+        <w:t>TA are type bits. T is 1 if the type is a string, A is 1 if the type is an array. The post identifier characters $ and ( are included as part of the tokenisation. (So a2$( only occupies one token space)</w:t>
+      </w:r>
+    </w:p>
+    <w:p>
+      <w:pPr>
+        <w:pStyle w:val="Standarduser"/>
+        <w:rPr>
+          <w:rFonts w:ascii="Verdana" w:hAnsi="Verdana"/>
+        </w:rPr>
+      </w:pPr>
+    </w:p>
+    <w:p>
+      <w:pPr>
+        <w:pStyle w:val="Standarduser"/>
+      </w:pPr>
+      <w:r>
+        <w:rPr>
+          <w:rFonts w:ascii="Verdana" w:hAnsi="Verdana"/>
+        </w:rPr>
+        <w:t>CCC CCCC CCCC is 2 numbers from 0-44 multiplied together as 2</w:t>
+      </w:r>
+      <w:r>
+        <w:rPr>
+          <w:rFonts w:ascii="Verdana" w:hAnsi="Verdana"/>
+          <w:vertAlign w:val="superscript"/>
+        </w:rPr>
+        <w:t>nd</w:t>
+      </w:r>
+      <w:r>
+        <w:rPr>
+          <w:rFonts w:ascii="Verdana" w:hAnsi="Verdana"/>
+        </w:rPr>
+        <w:t xml:space="preserve"> Character * 45 + 1</w:t>
+      </w:r>
+      <w:r>
+        <w:rPr>
+          <w:rFonts w:ascii="Verdana" w:hAnsi="Verdana"/>
+          <w:vertAlign w:val="superscript"/>
+        </w:rPr>
+        <w:t>st</w:t>
+      </w:r>
+      <w:r>
+        <w:rPr>
+          <w:rFonts w:ascii="Verdana" w:hAnsi="Verdana"/>
+        </w:rPr>
+        <w:t xml:space="preserve"> Character. The values are :</w:t>
+      </w:r>
+    </w:p>
+    <w:p>
+      <w:pPr>
+        <w:pStyle w:val="Standarduser"/>
+        <w:rPr>
+          <w:rFonts w:ascii="Verdana" w:hAnsi="Verdana"/>
+        </w:rPr>
+      </w:pPr>
+    </w:p>
+    <w:p>
+      <w:pPr>
+        <w:pStyle w:val="Standarduser"/>
+        <w:rPr>
+          <w:rFonts w:ascii="Verdana" w:hAnsi="Verdana"/>
+        </w:rPr>
+      </w:pPr>
+      <w:r>
+        <w:rPr>
+          <w:rFonts w:ascii="Verdana" w:hAnsi="Verdana"/>
+        </w:rPr>
+        <w:t>0</w:t>
+      </w:r>
+      <w:r>
+        <w:rPr>
+          <w:rFonts w:ascii="Verdana" w:hAnsi="Verdana"/>
+        </w:rPr>
+        <w:tab/>
+      </w:r>
+      <w:r>
+        <w:rPr>
+          <w:rFonts w:ascii="Verdana" w:hAnsi="Verdana"/>
+        </w:rPr>
+        <w:tab/>
+        <w:t>filler if there is an odd number of characters / space</w:t>
+      </w:r>
+    </w:p>
+    <w:p>
+      <w:pPr>
+        <w:pStyle w:val="Standarduser"/>
+        <w:rPr>
+          <w:rFonts w:ascii="Verdana" w:hAnsi="Verdana"/>
+        </w:rPr>
+      </w:pPr>
+      <w:r>
+        <w:rPr>
+          <w:rFonts w:ascii="Verdana" w:hAnsi="Verdana"/>
+        </w:rPr>
+        <w:t xml:space="preserve">1-26 </w:t>
+      </w:r>
+      <w:r>
+        <w:rPr>
+          <w:rFonts w:ascii="Verdana" w:hAnsi="Verdana"/>
+        </w:rPr>
+        <w:tab/>
+      </w:r>
+      <w:r>
+        <w:rPr>
+          <w:rFonts w:ascii="Verdana" w:hAnsi="Verdana"/>
+        </w:rPr>
+        <w:tab/>
+        <w:t>A-Z</w:t>
+      </w:r>
+    </w:p>
+    <w:p>
+      <w:pPr>
+        <w:pStyle w:val="Standarduser"/>
+        <w:rPr>
+          <w:rFonts w:ascii="Verdana" w:hAnsi="Verdana"/>
+        </w:rPr>
+      </w:pPr>
+      <w:r>
+        <w:rPr>
+          <w:rFonts w:ascii="Verdana" w:hAnsi="Verdana"/>
+        </w:rPr>
+        <w:t>27-36</w:t>
+      </w:r>
+      <w:r>
+        <w:rPr>
+          <w:rFonts w:ascii="Verdana" w:hAnsi="Verdana"/>
+        </w:rPr>
+        <w:tab/>
+        <w:t>0-9</w:t>
+      </w:r>
+    </w:p>
+    <w:p>
+      <w:pPr>
+        <w:pStyle w:val="Standarduser"/>
+        <w:rPr>
+          <w:rFonts w:ascii="Verdana" w:hAnsi="Verdana"/>
+        </w:rPr>
+      </w:pPr>
+      <w:r>
+        <w:rPr>
+          <w:rFonts w:ascii="Verdana" w:hAnsi="Verdana"/>
+        </w:rPr>
+        <w:t>37-44</w:t>
+      </w:r>
+      <w:r>
+        <w:rPr>
+          <w:rFonts w:ascii="Verdana" w:hAnsi="Verdana"/>
+        </w:rPr>
+        <w:tab/>
+        <w:t>Unused</w:t>
+      </w:r>
+    </w:p>
+    <w:p>
+      <w:pPr>
+        <w:pStyle w:val="Standarduser"/>
+        <w:rPr>
+          <w:rFonts w:ascii="Verdana" w:hAnsi="Verdana"/>
+        </w:rPr>
+      </w:pPr>
+    </w:p>
+    <w:p>
+      <w:pPr>
+        <w:pStyle w:val="Standarduser"/>
+        <w:rPr>
+          <w:rFonts w:ascii="Verdana" w:hAnsi="Verdana"/>
+        </w:rPr>
+      </w:pPr>
+    </w:p>
+    <w:p>
+      <w:pPr>
+        <w:pStyle w:val="Standarduser"/>
+        <w:rPr>
+          <w:rFonts w:ascii="Verdana" w:hAnsi="Verdana"/>
+        </w:rPr>
+      </w:pPr>
+    </w:p>
+    <w:p>
+      <w:pPr>
+        <w:pStyle w:val="Standarduser"/>
         <w:rPr>
           <w:rFonts w:ascii="Verdana" w:hAnsi="Verdana"/>
           <w:b/>
           <w:bCs/>
           <w:u w:val="single"/>
         </w:rPr>
-        <w:t xml:space="preserve"> $1000-$1FFF</w:t>
-      </w:r>
-    </w:p>
-    <w:p>
-      <w:pPr>
-        <w:pStyle w:val="Standarduser"/>
+      </w:pPr>
+    </w:p>
+    <w:p>
+      <w:pPr>
+        <w:pStyle w:val="Standarduser"/>
+        <w:pageBreakBefore/>
+        <w:jc w:val="center"/>
         <w:rPr>
           <w:rFonts w:ascii="Verdana" w:hAnsi="Verdana"/>
           <w:b/>
@@ -410,108 +1257,20 @@
           <w:u w:val="single"/>
         </w:rPr>
       </w:pPr>
-    </w:p>
-    <w:p>
-      <w:pPr>
-        <w:pStyle w:val="Standarduser"/>
-        <w:rPr>
-          <w:rFonts w:ascii="Verdana" w:hAnsi="Verdana"/>
-        </w:rPr>
-      </w:pPr>
-      <w:r>
-        <w:rPr>
-          <w:rFonts w:ascii="Verdana" w:hAnsi="Verdana"/>
-        </w:rPr>
-        <w:t>This allows the extensio</w:t>
-      </w:r>
-      <w:r>
-        <w:rPr>
-          <w:rFonts w:ascii="Verdana" w:hAnsi="Verdana"/>
-        </w:rPr>
-        <w:t>n of constants from 15 bits to 27 bits, e.g. enough to encompass the address range of a 65816 CPU.</w:t>
-      </w:r>
-    </w:p>
-    <w:p>
-      <w:pPr>
-        <w:pStyle w:val="Standarduser"/>
-        <w:rPr>
-          <w:rFonts w:ascii="Verdana" w:hAnsi="Verdana"/>
-        </w:rPr>
-      </w:pPr>
-    </w:p>
-    <w:p>
-      <w:pPr>
-        <w:pStyle w:val="Standarduser"/>
-        <w:rPr>
-          <w:rFonts w:ascii="Verdana" w:hAnsi="Verdana"/>
-        </w:rPr>
-      </w:pPr>
-      <w:r>
-        <w:rPr>
-          <w:rFonts w:ascii="Verdana" w:hAnsi="Verdana"/>
-        </w:rPr>
-        <w:t xml:space="preserve">When there is a constant shift, it is shifted left 15 times and added to the 15 bit “standard” constant.  Processing the standard constant </w:t>
-      </w:r>
-      <w:proofErr w:type="gramStart"/>
-      <w:r>
-        <w:rPr>
-          <w:rFonts w:ascii="Verdana" w:hAnsi="Verdana"/>
-        </w:rPr>
-        <w:t>resets</w:t>
-      </w:r>
-      <w:proofErr w:type="gramEnd"/>
-      <w:r>
-        <w:rPr>
-          <w:rFonts w:ascii="Verdana" w:hAnsi="Verdana"/>
-        </w:rPr>
-        <w:t xml:space="preserve"> the </w:t>
-      </w:r>
-      <w:r>
-        <w:rPr>
-          <w:rFonts w:ascii="Verdana" w:hAnsi="Verdana"/>
-        </w:rPr>
-        <w:t>constant shift to zero, e.g. it does not persist to the next constant.</w:t>
-      </w:r>
-    </w:p>
-    <w:p>
-      <w:pPr>
-        <w:pStyle w:val="Standarduser"/>
-        <w:rPr>
-          <w:rFonts w:ascii="Verdana" w:hAnsi="Verdana"/>
-        </w:rPr>
-      </w:pPr>
-    </w:p>
-    <w:p>
-      <w:pPr>
-        <w:pStyle w:val="Standarduser"/>
-        <w:rPr>
-          <w:rFonts w:ascii="Verdana" w:hAnsi="Verdana"/>
-        </w:rPr>
-      </w:pPr>
-    </w:p>
-    <w:p>
-      <w:pPr>
-        <w:pStyle w:val="Standarduser"/>
-        <w:rPr>
-          <w:rFonts w:ascii="Verdana" w:hAnsi="Verdana"/>
-        </w:rPr>
-      </w:pPr>
-    </w:p>
-    <w:p>
-      <w:pPr>
-        <w:pStyle w:val="Standarduser"/>
+      <w:r>
         <w:rPr>
           <w:rFonts w:ascii="Verdana" w:hAnsi="Verdana"/>
           <w:b/>
           <w:bCs/>
           <w:u w:val="single"/>
         </w:rPr>
-      </w:pPr>
-    </w:p>
-    <w:p>
-      <w:pPr>
-        <w:pStyle w:val="Standarduser"/>
-        <w:pageBreakBefore/>
+        <w:lastRenderedPageBreak/>
+        <w:t>Memory Blocks</w:t>
+      </w:r>
+    </w:p>
+    <w:p>
+      <w:pPr>
+        <w:pStyle w:val="Standarduser"/>
         <w:rPr>
           <w:rFonts w:ascii="Verdana" w:hAnsi="Verdana"/>
           <w:b/>
@@ -519,1239 +1278,19 @@
           <w:u w:val="single"/>
         </w:rPr>
       </w:pPr>
-      <w:proofErr w:type="gramStart"/>
-      <w:r>
-        <w:rPr>
-          <w:rFonts w:ascii="Verdana" w:hAnsi="Verdana"/>
-          <w:b/>
-          <w:bCs/>
-          <w:u w:val="single"/>
-        </w:rPr>
-        <w:lastRenderedPageBreak/>
-        <w:t>Keywords :</w:t>
-      </w:r>
-      <w:proofErr w:type="gramEnd"/>
-      <w:r>
-        <w:rPr>
-          <w:rFonts w:ascii="Verdana" w:hAnsi="Verdana"/>
-          <w:b/>
-          <w:bCs/>
-          <w:u w:val="single"/>
-        </w:rPr>
-        <w:t xml:space="preserve"> 001T TTTK KKKK </w:t>
-      </w:r>
-      <w:proofErr w:type="spellStart"/>
-      <w:r>
-        <w:rPr>
-          <w:rFonts w:ascii="Verdana" w:hAnsi="Verdana"/>
-          <w:b/>
-          <w:bCs/>
-          <w:u w:val="single"/>
-        </w:rPr>
-        <w:t>KKKK</w:t>
-      </w:r>
-      <w:proofErr w:type="spellEnd"/>
-      <w:r>
-        <w:rPr>
-          <w:rFonts w:ascii="Verdana" w:hAnsi="Verdana"/>
-          <w:b/>
-          <w:bCs/>
-          <w:u w:val="single"/>
-        </w:rPr>
-        <w:t xml:space="preserve"> $2000-$3FFF</w:t>
-      </w:r>
-    </w:p>
-    <w:p>
-      <w:pPr>
-        <w:pStyle w:val="Standarduser"/>
-        <w:rPr>
-          <w:rFonts w:ascii="Verdana" w:hAnsi="Verdana"/>
-          <w:u w:val="single"/>
-        </w:rPr>
-      </w:pPr>
-    </w:p>
-    <w:p>
-      <w:pPr>
-        <w:pStyle w:val="Standarduser"/>
-        <w:rPr>
-          <w:rFonts w:ascii="Verdana" w:hAnsi="Verdana"/>
-        </w:rPr>
-      </w:pPr>
-      <w:r>
-        <w:rPr>
-          <w:rFonts w:ascii="Verdana" w:hAnsi="Verdana"/>
-        </w:rPr>
-        <w:t xml:space="preserve">These represent tokenised keywords. The numbers are not continuous though the K KKKK </w:t>
-      </w:r>
-      <w:proofErr w:type="spellStart"/>
-      <w:r>
-        <w:rPr>
-          <w:rFonts w:ascii="Verdana" w:hAnsi="Verdana"/>
-        </w:rPr>
-        <w:t>KKKK</w:t>
-      </w:r>
-      <w:proofErr w:type="spellEnd"/>
-      <w:r>
-        <w:rPr>
-          <w:rFonts w:ascii="Verdana" w:hAnsi="Verdana"/>
-        </w:rPr>
-        <w:t xml:space="preserve"> value is – this is the actual keyword token. TT</w:t>
-      </w:r>
-      <w:r>
-        <w:rPr>
-          <w:rFonts w:ascii="Verdana" w:hAnsi="Verdana"/>
-        </w:rPr>
-        <w:t>TT identifies it’s type as follows.</w:t>
-      </w:r>
-    </w:p>
-    <w:p>
-      <w:pPr>
-        <w:pStyle w:val="Standarduser"/>
-        <w:rPr>
-          <w:rFonts w:ascii="Verdana" w:hAnsi="Verdana"/>
-        </w:rPr>
-      </w:pPr>
-    </w:p>
-    <w:p>
-      <w:pPr>
-        <w:pStyle w:val="Standarduser"/>
-        <w:rPr>
-          <w:rFonts w:ascii="Verdana" w:hAnsi="Verdana"/>
-        </w:rPr>
-      </w:pPr>
-      <w:r>
-        <w:rPr>
-          <w:rFonts w:ascii="Verdana" w:hAnsi="Verdana"/>
-        </w:rPr>
-        <w:t xml:space="preserve">0000-0111 </w:t>
-      </w:r>
-      <w:r>
-        <w:rPr>
-          <w:rFonts w:ascii="Verdana" w:hAnsi="Verdana"/>
-        </w:rPr>
-        <w:tab/>
-      </w:r>
-      <w:r>
-        <w:rPr>
-          <w:rFonts w:ascii="Verdana" w:hAnsi="Verdana"/>
-        </w:rPr>
-        <w:tab/>
-        <w:t>Binary operators</w:t>
-      </w:r>
-    </w:p>
-    <w:p>
-      <w:pPr>
-        <w:pStyle w:val="Standarduser"/>
-        <w:rPr>
-          <w:rFonts w:ascii="Verdana" w:hAnsi="Verdana"/>
-        </w:rPr>
-      </w:pPr>
-      <w:r>
-        <w:rPr>
-          <w:rFonts w:ascii="Verdana" w:hAnsi="Verdana"/>
-        </w:rPr>
-        <w:tab/>
-      </w:r>
-      <w:r>
-        <w:rPr>
-          <w:rFonts w:ascii="Verdana" w:hAnsi="Verdana"/>
-        </w:rPr>
-        <w:tab/>
-      </w:r>
-      <w:r>
-        <w:rPr>
-          <w:rFonts w:ascii="Verdana" w:hAnsi="Verdana"/>
-        </w:rPr>
-        <w:tab/>
-      </w:r>
-      <w:r>
-        <w:rPr>
-          <w:rFonts w:ascii="Verdana" w:hAnsi="Verdana"/>
-        </w:rPr>
-        <w:tab/>
-        <w:t xml:space="preserve">0000 </w:t>
-      </w:r>
-      <w:r>
-        <w:rPr>
-          <w:rFonts w:ascii="Verdana" w:hAnsi="Verdana"/>
-        </w:rPr>
-        <w:tab/>
-      </w:r>
-      <w:r>
-        <w:rPr>
-          <w:rFonts w:ascii="Verdana" w:hAnsi="Verdana"/>
-        </w:rPr>
-        <w:tab/>
-        <w:t>and</w:t>
-      </w:r>
-      <w:r>
-        <w:rPr>
-          <w:rFonts w:ascii="Verdana" w:hAnsi="Verdana"/>
-        </w:rPr>
-        <w:tab/>
-        <w:t>or</w:t>
-      </w:r>
-      <w:r>
-        <w:rPr>
-          <w:rFonts w:ascii="Verdana" w:hAnsi="Verdana"/>
-        </w:rPr>
-        <w:tab/>
-      </w:r>
-      <w:proofErr w:type="spellStart"/>
-      <w:r>
-        <w:rPr>
-          <w:rFonts w:ascii="Verdana" w:hAnsi="Verdana"/>
-        </w:rPr>
-        <w:t>xor</w:t>
-      </w:r>
-      <w:proofErr w:type="spellEnd"/>
-    </w:p>
-    <w:p>
-      <w:pPr>
-        <w:pStyle w:val="Standarduser"/>
-        <w:rPr>
-          <w:rFonts w:ascii="Verdana" w:hAnsi="Verdana"/>
-        </w:rPr>
-      </w:pPr>
-      <w:r>
-        <w:rPr>
-          <w:rFonts w:ascii="Verdana" w:hAnsi="Verdana"/>
-        </w:rPr>
-        <w:tab/>
-      </w:r>
-      <w:r>
-        <w:rPr>
-          <w:rFonts w:ascii="Verdana" w:hAnsi="Verdana"/>
-        </w:rPr>
-        <w:tab/>
-      </w:r>
-      <w:r>
-        <w:rPr>
-          <w:rFonts w:ascii="Verdana" w:hAnsi="Verdana"/>
-        </w:rPr>
-        <w:tab/>
-      </w:r>
-      <w:r>
-        <w:rPr>
-          <w:rFonts w:ascii="Verdana" w:hAnsi="Verdana"/>
-        </w:rPr>
-        <w:tab/>
-        <w:t>0001</w:t>
-      </w:r>
-      <w:r>
-        <w:rPr>
-          <w:rFonts w:ascii="Verdana" w:hAnsi="Verdana"/>
-        </w:rPr>
-        <w:tab/>
-      </w:r>
-      <w:r>
-        <w:rPr>
-          <w:rFonts w:ascii="Verdana" w:hAnsi="Verdana"/>
-        </w:rPr>
-        <w:tab/>
-        <w:t xml:space="preserve">&gt; </w:t>
-      </w:r>
-      <w:r>
-        <w:rPr>
-          <w:rFonts w:ascii="Verdana" w:hAnsi="Verdana"/>
-        </w:rPr>
-        <w:tab/>
-        <w:t xml:space="preserve">= </w:t>
-      </w:r>
-      <w:r>
-        <w:rPr>
-          <w:rFonts w:ascii="Verdana" w:hAnsi="Verdana"/>
-        </w:rPr>
-        <w:tab/>
-        <w:t xml:space="preserve">&lt; </w:t>
-      </w:r>
-      <w:r>
-        <w:rPr>
-          <w:rFonts w:ascii="Verdana" w:hAnsi="Verdana"/>
-        </w:rPr>
-        <w:tab/>
-        <w:t xml:space="preserve">&gt;= </w:t>
-      </w:r>
-      <w:r>
-        <w:rPr>
-          <w:rFonts w:ascii="Verdana" w:hAnsi="Verdana"/>
-        </w:rPr>
-        <w:tab/>
-        <w:t xml:space="preserve">&lt;= </w:t>
-      </w:r>
-      <w:r>
-        <w:rPr>
-          <w:rFonts w:ascii="Verdana" w:hAnsi="Verdana"/>
-        </w:rPr>
-        <w:tab/>
-        <w:t>&lt;&gt;</w:t>
-      </w:r>
-    </w:p>
-    <w:p>
-      <w:pPr>
-        <w:pStyle w:val="Standarduser"/>
-        <w:rPr>
-          <w:rFonts w:ascii="Verdana" w:hAnsi="Verdana"/>
-        </w:rPr>
-      </w:pPr>
-      <w:r>
-        <w:rPr>
-          <w:rFonts w:ascii="Verdana" w:hAnsi="Verdana"/>
-        </w:rPr>
-        <w:tab/>
-      </w:r>
-      <w:r>
-        <w:rPr>
-          <w:rFonts w:ascii="Verdana" w:hAnsi="Verdana"/>
-        </w:rPr>
-        <w:tab/>
-      </w:r>
-      <w:r>
-        <w:rPr>
-          <w:rFonts w:ascii="Verdana" w:hAnsi="Verdana"/>
-        </w:rPr>
-        <w:tab/>
-      </w:r>
-      <w:r>
-        <w:rPr>
-          <w:rFonts w:ascii="Verdana" w:hAnsi="Verdana"/>
-        </w:rPr>
-        <w:tab/>
-        <w:t>0010</w:t>
-      </w:r>
-      <w:r>
-        <w:rPr>
-          <w:rFonts w:ascii="Verdana" w:hAnsi="Verdana"/>
-        </w:rPr>
-        <w:tab/>
-      </w:r>
-      <w:r>
-        <w:rPr>
-          <w:rFonts w:ascii="Verdana" w:hAnsi="Verdana"/>
-        </w:rPr>
-        <w:tab/>
-        <w:t xml:space="preserve">+ </w:t>
-      </w:r>
-      <w:r>
-        <w:rPr>
-          <w:rFonts w:ascii="Verdana" w:hAnsi="Verdana"/>
-        </w:rPr>
-        <w:tab/>
-        <w:t>-</w:t>
-      </w:r>
-    </w:p>
-    <w:p>
-      <w:pPr>
-        <w:pStyle w:val="Standarduser"/>
-        <w:rPr>
-          <w:rFonts w:ascii="Verdana" w:hAnsi="Verdana"/>
-        </w:rPr>
-      </w:pPr>
-      <w:r>
-        <w:rPr>
-          <w:rFonts w:ascii="Verdana" w:hAnsi="Verdana"/>
-        </w:rPr>
-        <w:tab/>
-      </w:r>
-      <w:r>
-        <w:rPr>
-          <w:rFonts w:ascii="Verdana" w:hAnsi="Verdana"/>
-        </w:rPr>
-        <w:tab/>
-      </w:r>
-      <w:r>
-        <w:rPr>
-          <w:rFonts w:ascii="Verdana" w:hAnsi="Verdana"/>
-        </w:rPr>
-        <w:tab/>
-      </w:r>
-      <w:r>
-        <w:rPr>
-          <w:rFonts w:ascii="Verdana" w:hAnsi="Verdana"/>
-        </w:rPr>
-        <w:tab/>
-        <w:t xml:space="preserve">0011 </w:t>
-      </w:r>
-      <w:r>
-        <w:rPr>
-          <w:rFonts w:ascii="Verdana" w:hAnsi="Verdana"/>
-        </w:rPr>
-        <w:tab/>
-      </w:r>
-      <w:r>
-        <w:rPr>
-          <w:rFonts w:ascii="Verdana" w:hAnsi="Verdana"/>
-        </w:rPr>
-        <w:tab/>
-        <w:t xml:space="preserve">* </w:t>
-      </w:r>
-      <w:r>
-        <w:rPr>
-          <w:rFonts w:ascii="Verdana" w:hAnsi="Verdana"/>
-        </w:rPr>
-        <w:tab/>
-        <w:t xml:space="preserve">/ </w:t>
-      </w:r>
-      <w:r>
-        <w:rPr>
-          <w:rFonts w:ascii="Verdana" w:hAnsi="Verdana"/>
-        </w:rPr>
-        <w:tab/>
-        <w:t>mod</w:t>
-      </w:r>
-    </w:p>
-    <w:p>
-      <w:pPr>
-        <w:pStyle w:val="Standarduser"/>
-      </w:pPr>
-      <w:r>
-        <w:rPr>
-          <w:rFonts w:ascii="Verdana" w:hAnsi="Verdana"/>
-        </w:rPr>
-        <w:tab/>
-      </w:r>
-      <w:r>
-        <w:rPr>
-          <w:rFonts w:ascii="Verdana" w:hAnsi="Verdana"/>
-        </w:rPr>
-        <w:tab/>
-      </w:r>
-      <w:r>
-        <w:rPr>
-          <w:rFonts w:ascii="Verdana" w:hAnsi="Verdana"/>
-        </w:rPr>
-        <w:tab/>
-      </w:r>
-      <w:r>
-        <w:rPr>
-          <w:rFonts w:ascii="Verdana" w:hAnsi="Verdana"/>
-        </w:rPr>
-        <w:tab/>
-        <w:t>0100 on</w:t>
-      </w:r>
-      <w:r>
-        <w:rPr>
-          <w:rFonts w:ascii="Verdana" w:hAnsi="Verdana"/>
-        </w:rPr>
-        <w:tab/>
-      </w:r>
-      <w:r>
-        <w:rPr>
-          <w:rFonts w:ascii="Verdana" w:hAnsi="Verdana"/>
-          <w:i/>
-          <w:iCs/>
-        </w:rPr>
-        <w:t>not used.</w:t>
-      </w:r>
-    </w:p>
-    <w:p>
-      <w:pPr>
-        <w:pStyle w:val="Standarduser"/>
-        <w:rPr>
-          <w:rFonts w:ascii="Verdana" w:hAnsi="Verdana"/>
-          <w:i/>
-          <w:iCs/>
-        </w:rPr>
-      </w:pPr>
-    </w:p>
-    <w:p>
-      <w:pPr>
-        <w:pStyle w:val="Standarduser"/>
-        <w:rPr>
-          <w:rFonts w:ascii="Verdana" w:hAnsi="Verdana"/>
-        </w:rPr>
-      </w:pPr>
-      <w:r>
-        <w:rPr>
-          <w:rFonts w:ascii="Verdana" w:hAnsi="Verdana"/>
-        </w:rPr>
-        <w:t xml:space="preserve">1000 </w:t>
-      </w:r>
-      <w:r>
-        <w:rPr>
-          <w:rFonts w:ascii="Verdana" w:hAnsi="Verdana"/>
-        </w:rPr>
-        <w:tab/>
-      </w:r>
-      <w:r>
-        <w:rPr>
-          <w:rFonts w:ascii="Verdana" w:hAnsi="Verdana"/>
-        </w:rPr>
-        <w:tab/>
-      </w:r>
-      <w:r>
-        <w:rPr>
-          <w:rFonts w:ascii="Verdana" w:hAnsi="Verdana"/>
-        </w:rPr>
-        <w:tab/>
-        <w:t>Unary function</w:t>
-      </w:r>
-    </w:p>
-    <w:p>
-      <w:pPr>
-        <w:pStyle w:val="Standarduser"/>
-        <w:rPr>
-          <w:rFonts w:ascii="Verdana" w:hAnsi="Verdana"/>
-        </w:rPr>
-      </w:pPr>
-      <w:r>
-        <w:rPr>
-          <w:rFonts w:ascii="Verdana" w:hAnsi="Verdana"/>
-        </w:rPr>
-        <w:t xml:space="preserve">1001 </w:t>
-      </w:r>
-      <w:r>
-        <w:rPr>
-          <w:rFonts w:ascii="Verdana" w:hAnsi="Verdana"/>
-        </w:rPr>
-        <w:tab/>
-      </w:r>
-      <w:r>
-        <w:rPr>
-          <w:rFonts w:ascii="Verdana" w:hAnsi="Verdana"/>
-        </w:rPr>
-        <w:tab/>
-      </w:r>
-      <w:r>
-        <w:rPr>
-          <w:rFonts w:ascii="Verdana" w:hAnsi="Verdana"/>
-        </w:rPr>
-        <w:tab/>
-        <w:t xml:space="preserve">Syntactic only keywords </w:t>
-      </w:r>
-      <w:proofErr w:type="gramStart"/>
-      <w:r>
-        <w:rPr>
-          <w:rFonts w:ascii="Verdana" w:hAnsi="Verdana"/>
-        </w:rPr>
-        <w:t>( ,</w:t>
-      </w:r>
-      <w:proofErr w:type="gramEnd"/>
-      <w:r>
-        <w:rPr>
-          <w:rFonts w:ascii="Verdana" w:hAnsi="Verdana"/>
-        </w:rPr>
-        <w:t xml:space="preserve"> ; : TO etc)</w:t>
-      </w:r>
-    </w:p>
-    <w:p>
-      <w:pPr>
-        <w:pStyle w:val="Standarduser"/>
-      </w:pPr>
-      <w:r>
-        <w:rPr>
-          <w:rFonts w:ascii="Verdana" w:hAnsi="Verdana"/>
-        </w:rPr>
-        <w:t>1010-1100</w:t>
-      </w:r>
-      <w:r>
-        <w:rPr>
-          <w:rFonts w:ascii="Verdana" w:hAnsi="Verdana"/>
-        </w:rPr>
-        <w:tab/>
-      </w:r>
-      <w:r>
-        <w:rPr>
-          <w:rFonts w:ascii="Verdana" w:hAnsi="Verdana"/>
-        </w:rPr>
-        <w:tab/>
-      </w:r>
-      <w:r>
-        <w:rPr>
-          <w:rFonts w:ascii="Verdana" w:hAnsi="Verdana"/>
-          <w:i/>
-          <w:iCs/>
-        </w:rPr>
-        <w:t>not used</w:t>
-      </w:r>
-    </w:p>
-    <w:p>
-      <w:pPr>
-        <w:pStyle w:val="Standarduser"/>
-        <w:rPr>
-          <w:rFonts w:ascii="Verdana" w:hAnsi="Verdana"/>
-        </w:rPr>
-      </w:pPr>
-      <w:r>
-        <w:rPr>
-          <w:rFonts w:ascii="Verdana" w:hAnsi="Verdana"/>
-        </w:rPr>
-        <w:t xml:space="preserve">1101 </w:t>
-      </w:r>
-      <w:r>
-        <w:rPr>
-          <w:rFonts w:ascii="Verdana" w:hAnsi="Verdana"/>
-        </w:rPr>
-        <w:tab/>
-      </w:r>
-      <w:r>
-        <w:rPr>
-          <w:rFonts w:ascii="Verdana" w:hAnsi="Verdana"/>
-        </w:rPr>
-        <w:tab/>
-      </w:r>
-      <w:r>
-        <w:rPr>
-          <w:rFonts w:ascii="Verdana" w:hAnsi="Verdana"/>
-        </w:rPr>
-        <w:tab/>
-        <w:t>Keyword that decrements the structure level (until, wend, …)</w:t>
-      </w:r>
-    </w:p>
-    <w:p>
-      <w:pPr>
-        <w:pStyle w:val="Standarduser"/>
-        <w:rPr>
-          <w:rFonts w:ascii="Verdana" w:hAnsi="Verdana"/>
-        </w:rPr>
-      </w:pPr>
-      <w:r>
-        <w:rPr>
-          <w:rFonts w:ascii="Verdana" w:hAnsi="Verdana"/>
-        </w:rPr>
-        <w:t xml:space="preserve">1110 </w:t>
-      </w:r>
-      <w:r>
-        <w:rPr>
-          <w:rFonts w:ascii="Verdana" w:hAnsi="Verdana"/>
-        </w:rPr>
-        <w:tab/>
-      </w:r>
-      <w:r>
-        <w:rPr>
-          <w:rFonts w:ascii="Verdana" w:hAnsi="Verdana"/>
-        </w:rPr>
-        <w:tab/>
-      </w:r>
-      <w:r>
-        <w:rPr>
-          <w:rFonts w:ascii="Verdana" w:hAnsi="Verdana"/>
-        </w:rPr>
-        <w:tab/>
-        <w:t>Keyword that increments the structure level (repeat, while, …)</w:t>
-      </w:r>
-    </w:p>
-    <w:p>
-      <w:pPr>
-        <w:pStyle w:val="Standarduser"/>
-        <w:rPr>
-          <w:rFonts w:ascii="Verdana" w:hAnsi="Verdana"/>
-        </w:rPr>
-      </w:pPr>
-      <w:r>
-        <w:rPr>
-          <w:rFonts w:ascii="Verdana" w:hAnsi="Verdana"/>
-        </w:rPr>
-        <w:t>1111</w:t>
-      </w:r>
-      <w:r>
-        <w:rPr>
-          <w:rFonts w:ascii="Verdana" w:hAnsi="Verdana"/>
-        </w:rPr>
-        <w:tab/>
-      </w:r>
-      <w:r>
-        <w:rPr>
-          <w:rFonts w:ascii="Verdana" w:hAnsi="Verdana"/>
-        </w:rPr>
-        <w:tab/>
-      </w:r>
-      <w:r>
-        <w:rPr>
-          <w:rFonts w:ascii="Verdana" w:hAnsi="Verdana"/>
-        </w:rPr>
-        <w:tab/>
-        <w:t>Keyword that does not affect the structure level.</w:t>
-      </w:r>
-    </w:p>
-    <w:p>
-      <w:pPr>
-        <w:pStyle w:val="Standarduser"/>
-        <w:rPr>
-          <w:rFonts w:ascii="Verdana" w:hAnsi="Verdana"/>
-        </w:rPr>
-      </w:pPr>
-    </w:p>
-    <w:p>
-      <w:pPr>
-        <w:pStyle w:val="Standarduser"/>
-        <w:rPr>
-          <w:rFonts w:ascii="Verdana" w:hAnsi="Verdana"/>
-          <w:b/>
-          <w:bCs/>
-          <w:u w:val="single"/>
-        </w:rPr>
-      </w:pPr>
-      <w:proofErr w:type="gramStart"/>
-      <w:r>
-        <w:rPr>
-          <w:rFonts w:ascii="Verdana" w:hAnsi="Verdana"/>
-          <w:b/>
-          <w:bCs/>
-          <w:u w:val="single"/>
-        </w:rPr>
-        <w:t>Constant :</w:t>
-      </w:r>
-      <w:proofErr w:type="gramEnd"/>
-      <w:r>
-        <w:rPr>
-          <w:rFonts w:ascii="Verdana" w:hAnsi="Verdana"/>
-          <w:b/>
-          <w:bCs/>
-          <w:u w:val="single"/>
-        </w:rPr>
-        <w:t xml:space="preserve"> ??CC CCCC </w:t>
-      </w:r>
-      <w:proofErr w:type="spellStart"/>
-      <w:r>
-        <w:rPr>
-          <w:rFonts w:ascii="Verdana" w:hAnsi="Verdana"/>
-          <w:b/>
-          <w:bCs/>
-          <w:u w:val="single"/>
-        </w:rPr>
-        <w:t>CCCC</w:t>
-      </w:r>
-      <w:proofErr w:type="spellEnd"/>
-      <w:r>
-        <w:rPr>
-          <w:rFonts w:ascii="Verdana" w:hAnsi="Verdana"/>
-          <w:b/>
-          <w:bCs/>
-          <w:u w:val="single"/>
-        </w:rPr>
-        <w:t xml:space="preserve"> </w:t>
-      </w:r>
-      <w:proofErr w:type="spellStart"/>
-      <w:r>
-        <w:rPr>
-          <w:rFonts w:ascii="Verdana" w:hAnsi="Verdana"/>
-          <w:b/>
-          <w:bCs/>
-          <w:u w:val="single"/>
-        </w:rPr>
-        <w:t>CCCC</w:t>
-      </w:r>
-      <w:proofErr w:type="spellEnd"/>
-      <w:r>
-        <w:rPr>
-          <w:rFonts w:ascii="Verdana" w:hAnsi="Verdana"/>
-          <w:b/>
-          <w:bCs/>
-          <w:u w:val="single"/>
-        </w:rPr>
-        <w:t xml:space="preserve"> $4000-$</w:t>
-      </w:r>
-      <w:r>
-        <w:rPr>
-          <w:rFonts w:ascii="Verdana" w:hAnsi="Verdana"/>
-          <w:b/>
-          <w:bCs/>
-          <w:u w:val="single"/>
-        </w:rPr>
-        <w:t>BFFF</w:t>
-      </w:r>
-    </w:p>
-    <w:p>
-      <w:pPr>
-        <w:pStyle w:val="Standarduser"/>
-        <w:rPr>
-          <w:rFonts w:ascii="Verdana" w:hAnsi="Verdana"/>
-          <w:b/>
-          <w:bCs/>
-          <w:u w:val="single"/>
-        </w:rPr>
-      </w:pPr>
-    </w:p>
-    <w:p>
-      <w:pPr>
-        <w:pStyle w:val="Standarduser"/>
-        <w:rPr>
-          <w:rFonts w:ascii="Verdana" w:hAnsi="Verdana"/>
-        </w:rPr>
-      </w:pPr>
-      <w:r>
-        <w:rPr>
-          <w:rFonts w:ascii="Verdana" w:hAnsi="Verdana"/>
-        </w:rPr>
-        <w:t>This value represents the constants 0-32767 in order, e.g. 0 = $4000 32767 = $BFFF. This can be extended from 0-2^15 to 0-2^27 using the constant shift. After a constant has been extracted the constant shift is cleared.</w:t>
-      </w:r>
-    </w:p>
-    <w:p>
-      <w:pPr>
-        <w:pStyle w:val="Standarduser"/>
-        <w:rPr>
-          <w:rFonts w:ascii="Verdana" w:hAnsi="Verdana"/>
-        </w:rPr>
-      </w:pPr>
-    </w:p>
-    <w:p>
-      <w:pPr>
-        <w:pStyle w:val="Standarduser"/>
-        <w:rPr>
-          <w:rFonts w:ascii="Verdana" w:hAnsi="Verdana"/>
-          <w:b/>
-          <w:bCs/>
-          <w:u w:val="single"/>
-        </w:rPr>
-      </w:pPr>
-    </w:p>
-    <w:p>
-      <w:pPr>
-        <w:pStyle w:val="Standarduser"/>
-        <w:pageBreakBefore/>
-        <w:rPr>
-          <w:rFonts w:ascii="Verdana" w:hAnsi="Verdana"/>
-          <w:b/>
-          <w:bCs/>
-          <w:u w:val="single"/>
-        </w:rPr>
-      </w:pPr>
-      <w:proofErr w:type="gramStart"/>
-      <w:r>
-        <w:rPr>
-          <w:rFonts w:ascii="Verdana" w:hAnsi="Verdana"/>
-          <w:b/>
-          <w:bCs/>
-          <w:u w:val="single"/>
-        </w:rPr>
-        <w:lastRenderedPageBreak/>
-        <w:t>Identifier :</w:t>
-      </w:r>
-      <w:proofErr w:type="gramEnd"/>
-      <w:r>
-        <w:rPr>
-          <w:rFonts w:ascii="Verdana" w:hAnsi="Verdana"/>
-          <w:b/>
-          <w:bCs/>
-          <w:u w:val="single"/>
-        </w:rPr>
-        <w:t xml:space="preserve"> 11ET ACCC CCCC </w:t>
-      </w:r>
-      <w:proofErr w:type="spellStart"/>
-      <w:r>
-        <w:rPr>
-          <w:rFonts w:ascii="Verdana" w:hAnsi="Verdana"/>
-          <w:b/>
-          <w:bCs/>
-          <w:u w:val="single"/>
-        </w:rPr>
-        <w:t>CCCC</w:t>
-      </w:r>
-      <w:proofErr w:type="spellEnd"/>
-      <w:r>
-        <w:rPr>
-          <w:rFonts w:ascii="Verdana" w:hAnsi="Verdana"/>
-          <w:b/>
-          <w:bCs/>
-          <w:u w:val="single"/>
-        </w:rPr>
-        <w:t xml:space="preserve"> $C000-$FFFF</w:t>
-      </w:r>
-    </w:p>
-    <w:p>
-      <w:pPr>
-        <w:pStyle w:val="Standarduser"/>
-        <w:rPr>
-          <w:rFonts w:ascii="Verdana" w:hAnsi="Verdana"/>
-          <w:b/>
-          <w:bCs/>
-          <w:u w:val="single"/>
-        </w:rPr>
-      </w:pPr>
-    </w:p>
-    <w:p>
-      <w:pPr>
-        <w:pStyle w:val="Standarduser"/>
-        <w:rPr>
-          <w:rFonts w:ascii="Verdana" w:hAnsi="Verdana"/>
-        </w:rPr>
-      </w:pPr>
-      <w:r>
-        <w:rPr>
-          <w:rFonts w:ascii="Verdana" w:hAnsi="Verdana"/>
-        </w:rPr>
-        <w:t xml:space="preserve">The identifier token has 2 ASCII values packed into a </w:t>
-      </w:r>
-      <w:proofErr w:type="gramStart"/>
-      <w:r>
-        <w:rPr>
-          <w:rFonts w:ascii="Verdana" w:hAnsi="Verdana"/>
-        </w:rPr>
-        <w:t>16 bit</w:t>
-      </w:r>
-      <w:proofErr w:type="gramEnd"/>
-      <w:r>
-        <w:rPr>
-          <w:rFonts w:ascii="Verdana" w:hAnsi="Verdana"/>
-        </w:rPr>
-        <w:t xml:space="preserve"> word.</w:t>
-      </w:r>
-    </w:p>
-    <w:p>
-      <w:pPr>
-        <w:pStyle w:val="Standarduser"/>
-        <w:rPr>
-          <w:rFonts w:ascii="Verdana" w:hAnsi="Verdana"/>
-        </w:rPr>
-      </w:pPr>
-    </w:p>
-    <w:p>
-      <w:pPr>
-        <w:pStyle w:val="Standarduser"/>
-        <w:rPr>
-          <w:rFonts w:ascii="Verdana" w:hAnsi="Verdana"/>
-        </w:rPr>
-      </w:pPr>
-      <w:r>
-        <w:rPr>
-          <w:rFonts w:ascii="Verdana" w:hAnsi="Verdana"/>
-        </w:rPr>
-        <w:t>E is a continuation bit, if zero it marks the last token in the identifier, if 1 the token continues after this token.</w:t>
-      </w:r>
-    </w:p>
-    <w:p>
-      <w:pPr>
-        <w:pStyle w:val="Standarduser"/>
-        <w:rPr>
-          <w:rFonts w:ascii="Verdana" w:hAnsi="Verdana"/>
-        </w:rPr>
-      </w:pPr>
-    </w:p>
-    <w:p>
-      <w:pPr>
-        <w:pStyle w:val="Standarduser"/>
-        <w:rPr>
-          <w:rFonts w:ascii="Verdana" w:hAnsi="Verdana"/>
-        </w:rPr>
-      </w:pPr>
-      <w:r>
-        <w:rPr>
-          <w:rFonts w:ascii="Verdana" w:hAnsi="Verdana"/>
-        </w:rPr>
-        <w:t xml:space="preserve">TA are type bits. T is 1 if the type is a </w:t>
-      </w:r>
-      <w:r>
-        <w:rPr>
-          <w:rFonts w:ascii="Verdana" w:hAnsi="Verdana"/>
-        </w:rPr>
-        <w:t xml:space="preserve">string, A is 1 if the type is an array. The post identifier characters $ and </w:t>
-      </w:r>
-      <w:proofErr w:type="gramStart"/>
-      <w:r>
-        <w:rPr>
-          <w:rFonts w:ascii="Verdana" w:hAnsi="Verdana"/>
-        </w:rPr>
-        <w:t>( are</w:t>
-      </w:r>
-      <w:proofErr w:type="gramEnd"/>
-      <w:r>
-        <w:rPr>
-          <w:rFonts w:ascii="Verdana" w:hAnsi="Verdana"/>
-        </w:rPr>
-        <w:t xml:space="preserve"> included as part of the tokenisation. (So a2</w:t>
-      </w:r>
-      <w:proofErr w:type="gramStart"/>
-      <w:r>
-        <w:rPr>
-          <w:rFonts w:ascii="Verdana" w:hAnsi="Verdana"/>
-        </w:rPr>
-        <w:t>$( only</w:t>
-      </w:r>
-      <w:proofErr w:type="gramEnd"/>
-      <w:r>
-        <w:rPr>
-          <w:rFonts w:ascii="Verdana" w:hAnsi="Verdana"/>
-        </w:rPr>
-        <w:t xml:space="preserve"> occupies one token space)</w:t>
-      </w:r>
-    </w:p>
-    <w:p>
-      <w:pPr>
-        <w:pStyle w:val="Standarduser"/>
-        <w:rPr>
-          <w:rFonts w:ascii="Verdana" w:hAnsi="Verdana"/>
-        </w:rPr>
-      </w:pPr>
-    </w:p>
-    <w:p>
-      <w:pPr>
-        <w:pStyle w:val="Standarduser"/>
-      </w:pPr>
-      <w:r>
-        <w:rPr>
-          <w:rFonts w:ascii="Verdana" w:hAnsi="Verdana"/>
-        </w:rPr>
-        <w:t xml:space="preserve">CCC CCCC </w:t>
-      </w:r>
-      <w:proofErr w:type="spellStart"/>
-      <w:r>
-        <w:rPr>
-          <w:rFonts w:ascii="Verdana" w:hAnsi="Verdana"/>
-        </w:rPr>
-        <w:t>CCCC</w:t>
-      </w:r>
-      <w:proofErr w:type="spellEnd"/>
-      <w:r>
-        <w:rPr>
-          <w:rFonts w:ascii="Verdana" w:hAnsi="Verdana"/>
-        </w:rPr>
-        <w:t xml:space="preserve"> is 2 numbers from 0-44 multiplied together as 2</w:t>
-      </w:r>
-      <w:r>
-        <w:rPr>
-          <w:rFonts w:ascii="Verdana" w:hAnsi="Verdana"/>
-          <w:vertAlign w:val="superscript"/>
-        </w:rPr>
-        <w:t>nd</w:t>
-      </w:r>
-      <w:r>
-        <w:rPr>
-          <w:rFonts w:ascii="Verdana" w:hAnsi="Verdana"/>
-        </w:rPr>
-        <w:t xml:space="preserve"> Character * 45 + 1</w:t>
-      </w:r>
-      <w:r>
-        <w:rPr>
-          <w:rFonts w:ascii="Verdana" w:hAnsi="Verdana"/>
-          <w:vertAlign w:val="superscript"/>
-        </w:rPr>
-        <w:t>st</w:t>
-      </w:r>
-      <w:r>
-        <w:rPr>
-          <w:rFonts w:ascii="Verdana" w:hAnsi="Verdana"/>
-        </w:rPr>
-        <w:t xml:space="preserve"> Character</w:t>
-      </w:r>
-      <w:r>
-        <w:rPr>
-          <w:rFonts w:ascii="Verdana" w:hAnsi="Verdana"/>
-        </w:rPr>
-        <w:t xml:space="preserve">. The values </w:t>
-      </w:r>
-      <w:proofErr w:type="gramStart"/>
-      <w:r>
-        <w:rPr>
-          <w:rFonts w:ascii="Verdana" w:hAnsi="Verdana"/>
-        </w:rPr>
-        <w:t>are :</w:t>
-      </w:r>
-      <w:proofErr w:type="gramEnd"/>
-    </w:p>
-    <w:p>
-      <w:pPr>
-        <w:pStyle w:val="Standarduser"/>
-        <w:rPr>
-          <w:rFonts w:ascii="Verdana" w:hAnsi="Verdana"/>
-        </w:rPr>
-      </w:pPr>
-    </w:p>
-    <w:p>
-      <w:pPr>
-        <w:pStyle w:val="Standarduser"/>
-        <w:rPr>
-          <w:rFonts w:ascii="Verdana" w:hAnsi="Verdana"/>
-        </w:rPr>
-      </w:pPr>
-      <w:r>
-        <w:rPr>
-          <w:rFonts w:ascii="Verdana" w:hAnsi="Verdana"/>
-        </w:rPr>
-        <w:t>0</w:t>
-      </w:r>
-      <w:r>
-        <w:rPr>
-          <w:rFonts w:ascii="Verdana" w:hAnsi="Verdana"/>
-        </w:rPr>
-        <w:tab/>
-      </w:r>
-      <w:r>
-        <w:rPr>
-          <w:rFonts w:ascii="Verdana" w:hAnsi="Verdana"/>
-        </w:rPr>
-        <w:tab/>
-        <w:t xml:space="preserve">filler if there is an odd number of </w:t>
-      </w:r>
-      <w:proofErr w:type="gramStart"/>
-      <w:r>
-        <w:rPr>
-          <w:rFonts w:ascii="Verdana" w:hAnsi="Verdana"/>
-        </w:rPr>
-        <w:t>characters / space</w:t>
-      </w:r>
-      <w:proofErr w:type="gramEnd"/>
-    </w:p>
-    <w:p>
-      <w:pPr>
-        <w:pStyle w:val="Standarduser"/>
-        <w:rPr>
-          <w:rFonts w:ascii="Verdana" w:hAnsi="Verdana"/>
-        </w:rPr>
-      </w:pPr>
-      <w:r>
-        <w:rPr>
-          <w:rFonts w:ascii="Verdana" w:hAnsi="Verdana"/>
-        </w:rPr>
-        <w:t xml:space="preserve">1-26 </w:t>
-      </w:r>
-      <w:r>
-        <w:rPr>
-          <w:rFonts w:ascii="Verdana" w:hAnsi="Verdana"/>
-        </w:rPr>
-        <w:tab/>
-      </w:r>
-      <w:r>
-        <w:rPr>
-          <w:rFonts w:ascii="Verdana" w:hAnsi="Verdana"/>
-        </w:rPr>
-        <w:tab/>
-        <w:t>A-Z</w:t>
-      </w:r>
-    </w:p>
-    <w:p>
-      <w:pPr>
-        <w:pStyle w:val="Standarduser"/>
-        <w:rPr>
-          <w:rFonts w:ascii="Verdana" w:hAnsi="Verdana"/>
-        </w:rPr>
-      </w:pPr>
-      <w:r>
-        <w:rPr>
-          <w:rFonts w:ascii="Verdana" w:hAnsi="Verdana"/>
-        </w:rPr>
-        <w:t>27-36</w:t>
-      </w:r>
-      <w:r>
-        <w:rPr>
-          <w:rFonts w:ascii="Verdana" w:hAnsi="Verdana"/>
-        </w:rPr>
-        <w:tab/>
-        <w:t>0-9</w:t>
-      </w:r>
-    </w:p>
-    <w:p>
-      <w:pPr>
-        <w:pStyle w:val="Standarduser"/>
-        <w:rPr>
-          <w:rFonts w:ascii="Verdana" w:hAnsi="Verdana"/>
-        </w:rPr>
-      </w:pPr>
-      <w:r>
-        <w:rPr>
-          <w:rFonts w:ascii="Verdana" w:hAnsi="Verdana"/>
-        </w:rPr>
-        <w:t>37-44</w:t>
-      </w:r>
-      <w:r>
-        <w:rPr>
-          <w:rFonts w:ascii="Verdana" w:hAnsi="Verdana"/>
-        </w:rPr>
-        <w:tab/>
-        <w:t>Unused</w:t>
-      </w:r>
-    </w:p>
-    <w:p>
-      <w:pPr>
-        <w:pStyle w:val="Standarduser"/>
-        <w:rPr>
-          <w:rFonts w:ascii="Verdana" w:hAnsi="Verdana"/>
-        </w:rPr>
-      </w:pPr>
-    </w:p>
-    <w:p>
-      <w:pPr>
-        <w:pStyle w:val="Standarduser"/>
-        <w:rPr>
-          <w:rFonts w:ascii="Verdana" w:hAnsi="Verdana"/>
-        </w:rPr>
-      </w:pPr>
-    </w:p>
-    <w:p>
-      <w:pPr>
-        <w:pStyle w:val="Standarduser"/>
-        <w:rPr>
-          <w:rFonts w:ascii="Verdana" w:hAnsi="Verdana"/>
-        </w:rPr>
-      </w:pPr>
-    </w:p>
-    <w:p>
-      <w:pPr>
-        <w:pStyle w:val="Standarduser"/>
-        <w:rPr>
-          <w:rFonts w:ascii="Verdana" w:hAnsi="Verdana"/>
-          <w:b/>
-          <w:bCs/>
-          <w:u w:val="single"/>
-        </w:rPr>
-      </w:pPr>
-    </w:p>
-    <w:p>
-      <w:pPr>
-        <w:pStyle w:val="Standarduser"/>
-        <w:pageBreakBefore/>
-        <w:jc w:val="center"/>
-        <w:rPr>
-          <w:rFonts w:ascii="Verdana" w:hAnsi="Verdana"/>
-          <w:b/>
-          <w:bCs/>
-          <w:u w:val="single"/>
-        </w:rPr>
-      </w:pPr>
-      <w:r>
-        <w:rPr>
-          <w:rFonts w:ascii="Verdana" w:hAnsi="Verdana"/>
-          <w:b/>
-          <w:bCs/>
-          <w:u w:val="single"/>
-        </w:rPr>
-        <w:lastRenderedPageBreak/>
-        <w:t>Memory Blocks</w:t>
-      </w:r>
-    </w:p>
-    <w:p>
-      <w:pPr>
-        <w:pStyle w:val="Standarduser"/>
-        <w:rPr>
-          <w:rFonts w:ascii="Verdana" w:hAnsi="Verdana"/>
-          <w:b/>
-          <w:bCs/>
-          <w:u w:val="single"/>
-        </w:rPr>
-      </w:pPr>
-    </w:p>
-    <w:p>
-      <w:pPr>
-        <w:pStyle w:val="Standarduser"/>
-        <w:rPr>
-          <w:rFonts w:ascii="Verdana" w:hAnsi="Verdana"/>
-        </w:rPr>
-      </w:pPr>
-      <w:r>
-        <w:rPr>
-          <w:rFonts w:ascii="Verdana" w:hAnsi="Verdana"/>
-        </w:rPr>
-        <w:t>Memory is divided into blocks. Blocks can be up to 64k in size. Each block must all be in the same 64k address space. They do</w:t>
-      </w:r>
-      <w:r>
-        <w:rPr>
-          <w:rFonts w:ascii="Verdana" w:hAnsi="Verdana"/>
-        </w:rPr>
-        <w:t xml:space="preserve"> not have to start at the start of a block, so all </w:t>
-      </w:r>
-      <w:proofErr w:type="gramStart"/>
-      <w:r>
-        <w:rPr>
-          <w:rFonts w:ascii="Verdana" w:hAnsi="Verdana"/>
-        </w:rPr>
-        <w:t>these address</w:t>
-      </w:r>
-      <w:proofErr w:type="gramEnd"/>
-      <w:r>
-        <w:rPr>
-          <w:rFonts w:ascii="Verdana" w:hAnsi="Verdana"/>
-        </w:rPr>
-        <w:t xml:space="preserve"> are offsets from the base address.</w:t>
+    </w:p>
+    <w:p>
+      <w:pPr>
+        <w:pStyle w:val="Standarduser"/>
+        <w:rPr>
+          <w:rFonts w:ascii="Verdana" w:hAnsi="Verdana"/>
+        </w:rPr>
+      </w:pPr>
+      <w:r>
+        <w:rPr>
+          <w:rFonts w:ascii="Verdana" w:hAnsi="Verdana"/>
+        </w:rPr>
+        <w:t>Memory is divided into blocks. Blocks can be up to 64k in size. Each block must all be in the same 64k address space. They do not have to start at the start of a block, so all these address are offsets from the base address.</w:t>
       </w:r>
     </w:p>
     <w:p>
@@ -1777,12 +1316,6 @@
         <w:gridCol w:w="8672"/>
       </w:tblGrid>
       <w:tr>
-        <w:tblPrEx>
-          <w:tblCellMar>
-            <w:top w:w="0" w:type="dxa"/>
-            <w:bottom w:w="0" w:type="dxa"/>
-          </w:tblCellMar>
-        </w:tblPrEx>
         <w:tc>
           <w:tcPr>
             <w:tcW w:w="1303" w:type="dxa"/>
@@ -1862,12 +1395,6 @@
         </w:tc>
       </w:tr>
       <w:tr>
-        <w:tblPrEx>
-          <w:tblCellMar>
-            <w:top w:w="0" w:type="dxa"/>
-            <w:bottom w:w="0" w:type="dxa"/>
-          </w:tblCellMar>
-        </w:tblPrEx>
         <w:tc>
           <w:tcPr>
             <w:tcW w:w="1303" w:type="dxa"/>
@@ -1926,32 +1453,17 @@
                 <w:color w:val="000000"/>
               </w:rPr>
             </w:pPr>
-            <w:proofErr w:type="gramStart"/>
             <w:r>
               <w:rPr>
                 <w:rFonts w:ascii="Arial" w:hAnsi="Arial"/>
                 <w:color w:val="000000"/>
               </w:rPr>
-              <w:t>4 byte</w:t>
-            </w:r>
-            <w:proofErr w:type="gramEnd"/>
-            <w:r>
-              <w:rPr>
-                <w:rFonts w:ascii="Arial" w:hAnsi="Arial"/>
-                <w:color w:val="000000"/>
-              </w:rPr>
-              <w:t xml:space="preserve"> type ID. A Basic program has the ASCII characters for “BASC” here.</w:t>
+              <w:t>4 byte type ID. A Basic program has the ASCII characters for “BASC” here.</w:t>
             </w:r>
           </w:p>
         </w:tc>
       </w:tr>
       <w:tr>
-        <w:tblPrEx>
-          <w:tblCellMar>
-            <w:top w:w="0" w:type="dxa"/>
-            <w:bottom w:w="0" w:type="dxa"/>
-          </w:tblCellMar>
-        </w:tblPrEx>
         <w:tc>
           <w:tcPr>
             <w:tcW w:w="1303" w:type="dxa"/>
@@ -2007,12 +1519,6 @@
         </w:tc>
       </w:tr>
       <w:tr>
-        <w:tblPrEx>
-          <w:tblCellMar>
-            <w:top w:w="0" w:type="dxa"/>
-            <w:bottom w:w="0" w:type="dxa"/>
-          </w:tblCellMar>
-        </w:tblPrEx>
         <w:tc>
           <w:tcPr>
             <w:tcW w:w="1303" w:type="dxa"/>
@@ -2076,41 +1582,12 @@
                 <w:rFonts w:ascii="Arial" w:hAnsi="Arial"/>
                 <w:color w:val="000000"/>
               </w:rPr>
-              <w:t xml:space="preserve">Low Memory pointer. This is a </w:t>
-            </w:r>
-            <w:proofErr w:type="gramStart"/>
-            <w:r>
-              <w:rPr>
-                <w:rFonts w:ascii="Arial" w:hAnsi="Arial"/>
-                <w:color w:val="000000"/>
-              </w:rPr>
-              <w:t>16 bit</w:t>
-            </w:r>
-            <w:proofErr w:type="gramEnd"/>
-            <w:r>
-              <w:rPr>
-                <w:rFonts w:ascii="Arial" w:hAnsi="Arial"/>
-                <w:color w:val="000000"/>
-              </w:rPr>
-              <w:t xml:space="preserve"> </w:t>
-            </w:r>
-            <w:r>
-              <w:rPr>
-                <w:rFonts w:ascii="Arial" w:hAnsi="Arial"/>
-                <w:color w:val="000000"/>
-              </w:rPr>
-              <w:t>address (not offset) which is the next free byte available in low memory.</w:t>
+              <w:t>Low Memory pointer. This is a 16 bit address (not offset) which is the next free byte available in low memory.</w:t>
             </w:r>
           </w:p>
         </w:tc>
       </w:tr>
       <w:tr>
-        <w:tblPrEx>
-          <w:tblCellMar>
-            <w:top w:w="0" w:type="dxa"/>
-            <w:bottom w:w="0" w:type="dxa"/>
-          </w:tblCellMar>
-        </w:tblPrEx>
         <w:tc>
           <w:tcPr>
             <w:tcW w:w="1303" w:type="dxa"/>
@@ -2174,34 +1651,12 @@
                 <w:rFonts w:ascii="Arial" w:hAnsi="Arial"/>
                 <w:color w:val="000000"/>
               </w:rPr>
-              <w:t xml:space="preserve">High Memory pointer. This is a 16 bit </w:t>
-            </w:r>
-            <w:proofErr w:type="gramStart"/>
-            <w:r>
-              <w:rPr>
-                <w:rFonts w:ascii="Arial" w:hAnsi="Arial"/>
-                <w:color w:val="000000"/>
-              </w:rPr>
-              <w:t>address(</w:t>
-            </w:r>
-            <w:proofErr w:type="gramEnd"/>
-            <w:r>
-              <w:rPr>
-                <w:rFonts w:ascii="Arial" w:hAnsi="Arial"/>
-                <w:color w:val="000000"/>
-              </w:rPr>
-              <w:t>not offset) which is the byte after the topmost free byte.</w:t>
+              <w:t>High Memory pointer. This is a 16 bit address(not offset) which is the byte after the topmost free byte.</w:t>
             </w:r>
           </w:p>
         </w:tc>
       </w:tr>
       <w:tr>
-        <w:tblPrEx>
-          <w:tblCellMar>
-            <w:top w:w="0" w:type="dxa"/>
-            <w:bottom w:w="0" w:type="dxa"/>
-          </w:tblCellMar>
-        </w:tblPrEx>
         <w:tc>
           <w:tcPr>
             <w:tcW w:w="1303" w:type="dxa"/>
@@ -2265,25 +1720,12 @@
                 <w:rFonts w:ascii="Arial" w:hAnsi="Arial"/>
                 <w:color w:val="000000"/>
               </w:rPr>
-              <w:t>Empty string. This contains $0000, which is an empty string (th</w:t>
-            </w:r>
-            <w:r>
-              <w:rPr>
-                <w:rFonts w:ascii="Arial" w:hAnsi="Arial"/>
-                <w:color w:val="000000"/>
-              </w:rPr>
-              <w:t>e length byte is zero). Newly created string arrays, and strings that result in an empty string are stored as this. This reduces G/C as they are not allocated high memory.</w:t>
+              <w:t>Empty string. This contains $0000, which is an empty string (the length byte is zero). Newly created string arrays, and strings that result in an empty string are stored as this. This reduces G/C as they are not allocated high memory.</w:t>
             </w:r>
           </w:p>
         </w:tc>
       </w:tr>
       <w:tr>
-        <w:tblPrEx>
-          <w:tblCellMar>
-            <w:top w:w="0" w:type="dxa"/>
-            <w:bottom w:w="0" w:type="dxa"/>
-          </w:tblCellMar>
-        </w:tblPrEx>
         <w:tc>
           <w:tcPr>
             <w:tcW w:w="1303" w:type="dxa"/>
@@ -2347,18 +1789,35 @@
                 <w:rFonts w:ascii="Arial" w:hAnsi="Arial"/>
                 <w:color w:val="000000"/>
               </w:rPr>
-              <w:t>If non-zero, execute the code in the tokenised buffer first.</w:t>
+              <w:t xml:space="preserve">If </w:t>
             </w:r>
+            <w:r>
+              <w:rPr>
+                <w:rFonts w:ascii="Arial" w:hAnsi="Arial"/>
+                <w:color w:val="000000"/>
+              </w:rPr>
+              <w:t>1</w:t>
+            </w:r>
+            <w:r>
+              <w:rPr>
+                <w:rFonts w:ascii="Arial" w:hAnsi="Arial"/>
+                <w:color w:val="000000"/>
+              </w:rPr>
+              <w:t xml:space="preserve"> execute the code in the tokenised buffer first.</w:t>
+            </w:r>
+            <w:r>
+              <w:rPr>
+                <w:rFonts w:ascii="Arial" w:hAnsi="Arial"/>
+                <w:color w:val="000000"/>
+              </w:rPr>
+              <w:t xml:space="preserve"> If 2 execute it and exit.</w:t>
+            </w:r>
+            <w:bookmarkStart w:id="0" w:name="_GoBack"/>
+            <w:bookmarkEnd w:id="0"/>
           </w:p>
         </w:tc>
       </w:tr>
       <w:tr>
-        <w:tblPrEx>
-          <w:tblCellMar>
-            <w:top w:w="0" w:type="dxa"/>
-            <w:bottom w:w="0" w:type="dxa"/>
-          </w:tblCellMar>
-        </w:tblPrEx>
         <w:tc>
           <w:tcPr>
             <w:tcW w:w="1303" w:type="dxa"/>
@@ -2422,41 +1881,12 @@
                 <w:rFonts w:ascii="Arial" w:hAnsi="Arial"/>
                 <w:color w:val="000000"/>
               </w:rPr>
-              <w:t>26 Fast V</w:t>
-            </w:r>
-            <w:r>
-              <w:rPr>
-                <w:rFonts w:ascii="Arial" w:hAnsi="Arial"/>
-                <w:color w:val="000000"/>
-              </w:rPr>
-              <w:t xml:space="preserve">ariables A-Z, 4 bytes </w:t>
-            </w:r>
-            <w:proofErr w:type="gramStart"/>
-            <w:r>
-              <w:rPr>
-                <w:rFonts w:ascii="Arial" w:hAnsi="Arial"/>
-                <w:color w:val="000000"/>
-              </w:rPr>
-              <w:t>each ;</w:t>
-            </w:r>
-            <w:proofErr w:type="gramEnd"/>
-            <w:r>
-              <w:rPr>
-                <w:rFonts w:ascii="Arial" w:hAnsi="Arial"/>
-                <w:color w:val="000000"/>
-              </w:rPr>
-              <w:t xml:space="preserve"> so @ is at $0010 and Z is at $0074</w:t>
+              <w:t>26 Fast Variables A-Z, 4 bytes each ; so @ is at $0010 and Z is at $0074</w:t>
             </w:r>
           </w:p>
         </w:tc>
       </w:tr>
       <w:tr>
-        <w:tblPrEx>
-          <w:tblCellMar>
-            <w:top w:w="0" w:type="dxa"/>
-            <w:bottom w:w="0" w:type="dxa"/>
-          </w:tblCellMar>
-        </w:tblPrEx>
         <w:tc>
           <w:tcPr>
             <w:tcW w:w="1303" w:type="dxa"/>
@@ -2520,34 +1950,12 @@
                 <w:rFonts w:ascii="Arial" w:hAnsi="Arial"/>
                 <w:color w:val="000000"/>
               </w:rPr>
-              <w:t xml:space="preserve">4 x </w:t>
-            </w:r>
-            <w:proofErr w:type="gramStart"/>
-            <w:r>
-              <w:rPr>
-                <w:rFonts w:ascii="Arial" w:hAnsi="Arial"/>
-                <w:color w:val="000000"/>
-              </w:rPr>
-              <w:t>16 word</w:t>
-            </w:r>
-            <w:proofErr w:type="gramEnd"/>
-            <w:r>
-              <w:rPr>
-                <w:rFonts w:ascii="Arial" w:hAnsi="Arial"/>
-                <w:color w:val="000000"/>
-              </w:rPr>
-              <w:t xml:space="preserve"> addresses which are linked lists of variables, these are in line with the TA bits, so are integer, integer array, string, string array.</w:t>
+              <w:t>4 x 16 word addresses which are linked lists of variables, these are in line with the TA bits, so are integer, integer array, string, string array.</w:t>
             </w:r>
           </w:p>
         </w:tc>
       </w:tr>
       <w:tr>
-        <w:tblPrEx>
-          <w:tblCellMar>
-            <w:top w:w="0" w:type="dxa"/>
-            <w:bottom w:w="0" w:type="dxa"/>
-          </w:tblCellMar>
-        </w:tblPrEx>
         <w:tc>
           <w:tcPr>
             <w:tcW w:w="1303" w:type="dxa"/>
@@ -2611,25 +2019,12 @@
                 <w:rFonts w:ascii="Arial" w:hAnsi="Arial"/>
                 <w:color w:val="000000"/>
               </w:rPr>
-              <w:t xml:space="preserve">Buffer for tokenised </w:t>
-            </w:r>
-            <w:r>
-              <w:rPr>
-                <w:rFonts w:ascii="Arial" w:hAnsi="Arial"/>
-                <w:color w:val="000000"/>
-              </w:rPr>
-              <w:t>command line</w:t>
+              <w:t>Buffer for tokenised command line</w:t>
             </w:r>
           </w:p>
         </w:tc>
       </w:tr>
       <w:tr>
-        <w:tblPrEx>
-          <w:tblCellMar>
-            <w:top w:w="0" w:type="dxa"/>
-            <w:bottom w:w="0" w:type="dxa"/>
-          </w:tblCellMar>
-        </w:tblPrEx>
         <w:tc>
           <w:tcPr>
             <w:tcW w:w="1303" w:type="dxa"/>
@@ -2699,12 +2094,6 @@
         </w:tc>
       </w:tr>
       <w:tr>
-        <w:tblPrEx>
-          <w:tblCellMar>
-            <w:top w:w="0" w:type="dxa"/>
-            <w:bottom w:w="0" w:type="dxa"/>
-          </w:tblCellMar>
-        </w:tblPrEx>
         <w:tc>
           <w:tcPr>
             <w:tcW w:w="1303" w:type="dxa"/>
@@ -2774,12 +2163,6 @@
         </w:tc>
       </w:tr>
       <w:tr>
-        <w:tblPrEx>
-          <w:tblCellMar>
-            <w:top w:w="0" w:type="dxa"/>
-            <w:bottom w:w="0" w:type="dxa"/>
-          </w:tblCellMar>
-        </w:tblPrEx>
         <w:tc>
           <w:tcPr>
             <w:tcW w:w="1303" w:type="dxa"/>
@@ -2849,12 +2232,6 @@
         </w:tc>
       </w:tr>
       <w:tr>
-        <w:tblPrEx>
-          <w:tblCellMar>
-            <w:top w:w="0" w:type="dxa"/>
-            <w:bottom w:w="0" w:type="dxa"/>
-          </w:tblCellMar>
-        </w:tblPrEx>
         <w:tc>
           <w:tcPr>
             <w:tcW w:w="1303" w:type="dxa"/>
@@ -2924,12 +2301,6 @@
         </w:tc>
       </w:tr>
       <w:tr>
-        <w:tblPrEx>
-          <w:tblCellMar>
-            <w:top w:w="0" w:type="dxa"/>
-            <w:bottom w:w="0" w:type="dxa"/>
-          </w:tblCellMar>
-        </w:tblPrEx>
         <w:tc>
           <w:tcPr>
             <w:tcW w:w="1303" w:type="dxa"/>
@@ -2993,25 +2364,12 @@
                 <w:rFonts w:ascii="Arial" w:hAnsi="Arial"/>
                 <w:color w:val="000000"/>
               </w:rPr>
-              <w:t xml:space="preserve">More </w:t>
-            </w:r>
-            <w:r>
-              <w:rPr>
-                <w:rFonts w:ascii="Arial" w:hAnsi="Arial"/>
-                <w:color w:val="000000"/>
-              </w:rPr>
-              <w:t>variables/</w:t>
+              <w:t>More variables/</w:t>
             </w:r>
           </w:p>
         </w:tc>
       </w:tr>
       <w:tr>
-        <w:tblPrEx>
-          <w:tblCellMar>
-            <w:top w:w="0" w:type="dxa"/>
-            <w:bottom w:w="0" w:type="dxa"/>
-          </w:tblCellMar>
-        </w:tblPrEx>
         <w:tc>
           <w:tcPr>
             <w:tcW w:w="1303" w:type="dxa"/>
@@ -3081,12 +2439,6 @@
         </w:tc>
       </w:tr>
       <w:tr>
-        <w:tblPrEx>
-          <w:tblCellMar>
-            <w:top w:w="0" w:type="dxa"/>
-            <w:bottom w:w="0" w:type="dxa"/>
-          </w:tblCellMar>
-        </w:tblPrEx>
         <w:tc>
           <w:tcPr>
             <w:tcW w:w="1303" w:type="dxa"/>
@@ -3156,12 +2508,6 @@
         </w:tc>
       </w:tr>
       <w:tr>
-        <w:tblPrEx>
-          <w:tblCellMar>
-            <w:top w:w="0" w:type="dxa"/>
-            <w:bottom w:w="0" w:type="dxa"/>
-          </w:tblCellMar>
-        </w:tblPrEx>
         <w:tc>
           <w:tcPr>
             <w:tcW w:w="1303" w:type="dxa"/>
@@ -3225,14 +2571,7 @@
                 <w:rFonts w:ascii="Arial" w:hAnsi="Arial"/>
                 <w:color w:val="000000"/>
               </w:rPr>
-              <w:t>End of Bl</w:t>
-            </w:r>
-            <w:r>
-              <w:rPr>
-                <w:rFonts w:ascii="Arial" w:hAnsi="Arial"/>
-                <w:color w:val="000000"/>
-              </w:rPr>
-              <w:t>ock. The byte after the last in the block. The High Memory Pointer is initially set to this value normally, though in testing test data may be stored above here both arrays and strings as well as tokenised names.</w:t>
+              <w:t>End of Block. The byte after the last in the block. The High Memory Pointer is initially set to this value normally, though in testing test data may be stored above here both arrays and strings as well as tokenised names.</w:t>
             </w:r>
           </w:p>
         </w:tc>
@@ -3310,13 +2649,7 @@
         <w:rPr>
           <w:rFonts w:ascii="Verdana" w:hAnsi="Verdana"/>
         </w:rPr>
-        <w:t xml:space="preserve">Programs are a </w:t>
-      </w:r>
-      <w:r>
-        <w:rPr>
-          <w:rFonts w:ascii="Verdana" w:hAnsi="Verdana"/>
-        </w:rPr>
-        <w:t>collection of records in line number order.</w:t>
+        <w:t>Programs are a collection of records in line number order.</w:t>
       </w:r>
     </w:p>
     <w:p>
@@ -3353,19 +2686,11 @@
       <w:pPr>
         <w:pStyle w:val="Standarduser"/>
       </w:pPr>
-      <w:proofErr w:type="gramStart"/>
-      <w:r>
-        <w:rPr>
-          <w:rFonts w:ascii="Verdana" w:hAnsi="Verdana"/>
-        </w:rPr>
-        <w:t>Firstly</w:t>
-      </w:r>
-      <w:proofErr w:type="gramEnd"/>
-      <w:r>
-        <w:rPr>
-          <w:rFonts w:ascii="Verdana" w:hAnsi="Verdana"/>
-        </w:rPr>
-        <w:t xml:space="preserve"> an </w:t>
+      <w:r>
+        <w:rPr>
+          <w:rFonts w:ascii="Verdana" w:hAnsi="Verdana"/>
+        </w:rPr>
+        <w:t xml:space="preserve">Firstly an </w:t>
       </w:r>
       <w:r>
         <w:rPr>
@@ -3381,21 +2706,7 @@
         <w:rPr>
           <w:rFonts w:ascii="Verdana" w:hAnsi="Verdana"/>
         </w:rPr>
-        <w:t xml:space="preserve"> to the next line. If this is </w:t>
-      </w:r>
-      <w:proofErr w:type="gramStart"/>
-      <w:r>
-        <w:rPr>
-          <w:rFonts w:ascii="Verdana" w:hAnsi="Verdana"/>
-        </w:rPr>
-        <w:t>zero</w:t>
-      </w:r>
-      <w:proofErr w:type="gramEnd"/>
-      <w:r>
-        <w:rPr>
-          <w:rFonts w:ascii="Verdana" w:hAnsi="Verdana"/>
-        </w:rPr>
-        <w:t xml:space="preserve"> this indicates the program end.</w:t>
+        <w:t xml:space="preserve"> to the next line. If this is zero this indicates the program end.</w:t>
       </w:r>
     </w:p>
     <w:p>
@@ -3439,13 +2750,7 @@
         <w:rPr>
           <w:rFonts w:ascii="Verdana" w:hAnsi="Verdana"/>
         </w:rPr>
-        <w:t>The tokens making up the program line follow</w:t>
-      </w:r>
-      <w:r>
-        <w:rPr>
-          <w:rFonts w:ascii="Verdana" w:hAnsi="Verdana"/>
-        </w:rPr>
-        <w:t xml:space="preserve"> this, ending in the $0000 token.</w:t>
+        <w:t>The tokens making up the program line follow this, ending in the $0000 token.</w:t>
       </w:r>
     </w:p>
     <w:p>
@@ -3540,21 +2845,7 @@
         <w:rPr>
           <w:rFonts w:ascii="Verdana" w:hAnsi="Verdana"/>
         </w:rPr>
-        <w:t>+</w:t>
-      </w:r>
-      <w:proofErr w:type="gramStart"/>
-      <w:r>
-        <w:rPr>
-          <w:rFonts w:ascii="Verdana" w:hAnsi="Verdana"/>
-        </w:rPr>
-        <w:t>0..</w:t>
-      </w:r>
-      <w:proofErr w:type="gramEnd"/>
-      <w:r>
-        <w:rPr>
-          <w:rFonts w:ascii="Verdana" w:hAnsi="Verdana"/>
-        </w:rPr>
-        <w:t>1</w:t>
+        <w:t>+0..1</w:t>
       </w:r>
       <w:r>
         <w:rPr>
@@ -3593,34 +2884,14 @@
         <w:rPr>
           <w:rFonts w:ascii="Verdana" w:hAnsi="Verdana"/>
         </w:rPr>
-        <w:t>+</w:t>
-      </w:r>
-      <w:proofErr w:type="gramStart"/>
-      <w:r>
-        <w:rPr>
-          <w:rFonts w:ascii="Verdana" w:hAnsi="Verdana"/>
-        </w:rPr>
-        <w:t>2..</w:t>
-      </w:r>
-      <w:proofErr w:type="gramEnd"/>
-      <w:r>
-        <w:rPr>
-          <w:rFonts w:ascii="Verdana" w:hAnsi="Verdana"/>
-        </w:rPr>
-        <w:t xml:space="preserve">3 </w:t>
-      </w:r>
-      <w:r>
-        <w:rPr>
-          <w:rFonts w:ascii="Verdana" w:hAnsi="Verdana"/>
-        </w:rPr>
-        <w:tab/>
-        <w:t>T</w:t>
-      </w:r>
-      <w:r>
-        <w:rPr>
-          <w:rFonts w:ascii="Verdana" w:hAnsi="Verdana"/>
-        </w:rPr>
-        <w:t xml:space="preserve">he </w:t>
+        <w:t xml:space="preserve">+2..3 </w:t>
+      </w:r>
+      <w:r>
+        <w:rPr>
+          <w:rFonts w:ascii="Verdana" w:hAnsi="Verdana"/>
+        </w:rPr>
+        <w:tab/>
+        <w:t xml:space="preserve">The </w:t>
       </w:r>
       <w:r>
         <w:rPr>
@@ -3648,21 +2919,7 @@
         <w:rPr>
           <w:rFonts w:ascii="Verdana" w:hAnsi="Verdana"/>
         </w:rPr>
-        <w:t>+</w:t>
-      </w:r>
-      <w:proofErr w:type="gramStart"/>
-      <w:r>
-        <w:rPr>
-          <w:rFonts w:ascii="Verdana" w:hAnsi="Verdana"/>
-        </w:rPr>
-        <w:t>4..</w:t>
-      </w:r>
-      <w:proofErr w:type="gramEnd"/>
-      <w:r>
-        <w:rPr>
-          <w:rFonts w:ascii="Verdana" w:hAnsi="Verdana"/>
-        </w:rPr>
-        <w:t xml:space="preserve">5 </w:t>
+        <w:t xml:space="preserve">+4..5 </w:t>
       </w:r>
       <w:r>
         <w:rPr>
@@ -3683,16 +2940,8 @@
         <w:rPr>
           <w:rFonts w:ascii="Verdana" w:hAnsi="Verdana"/>
         </w:rPr>
-        <w:t>+</w:t>
-      </w:r>
-      <w:proofErr w:type="gramStart"/>
-      <w:r>
-        <w:rPr>
-          <w:rFonts w:ascii="Verdana" w:hAnsi="Verdana"/>
-        </w:rPr>
-        <w:t>6..</w:t>
-      </w:r>
-      <w:proofErr w:type="gramEnd"/>
+        <w:t>+6..</w:t>
+      </w:r>
       <w:r>
         <w:rPr>
           <w:rFonts w:ascii="Verdana" w:hAnsi="Verdana"/>
@@ -3727,91 +2976,51 @@
         <w:rPr>
           <w:rFonts w:ascii="Verdana" w:hAnsi="Verdana"/>
         </w:rPr>
-        <w:t xml:space="preserve">All addresses are absolute addresses not offsets. Variables are all erased when a </w:t>
-      </w:r>
-      <w:r>
-        <w:rPr>
-          <w:rFonts w:ascii="Verdana" w:hAnsi="Verdana"/>
-        </w:rPr>
-        <w:t xml:space="preserve">program is </w:t>
-      </w:r>
-      <w:proofErr w:type="gramStart"/>
-      <w:r>
-        <w:rPr>
-          <w:rFonts w:ascii="Verdana" w:hAnsi="Verdana"/>
-        </w:rPr>
-        <w:t>RUN</w:t>
-      </w:r>
-      <w:proofErr w:type="gramEnd"/>
-      <w:r>
-        <w:rPr>
-          <w:rFonts w:ascii="Verdana" w:hAnsi="Verdana"/>
-        </w:rPr>
-        <w:t xml:space="preserve"> or the code is edited (except A-Z)</w:t>
-      </w:r>
-    </w:p>
-    <w:p>
-      <w:pPr>
-        <w:pStyle w:val="Standarduser"/>
-        <w:rPr>
-          <w:rFonts w:ascii="Verdana" w:hAnsi="Verdana"/>
-        </w:rPr>
-      </w:pPr>
-    </w:p>
-    <w:p>
-      <w:pPr>
-        <w:pStyle w:val="Standarduser"/>
-        <w:rPr>
-          <w:rFonts w:ascii="Verdana" w:hAnsi="Verdana"/>
-        </w:rPr>
-      </w:pPr>
-      <w:r>
-        <w:rPr>
-          <w:rFonts w:ascii="Verdana" w:hAnsi="Verdana"/>
-        </w:rPr>
-        <w:t xml:space="preserve">Integer variables are stored as </w:t>
-      </w:r>
-      <w:proofErr w:type="gramStart"/>
-      <w:r>
-        <w:rPr>
-          <w:rFonts w:ascii="Verdana" w:hAnsi="Verdana"/>
-        </w:rPr>
-        <w:t>32 bit</w:t>
-      </w:r>
-      <w:proofErr w:type="gramEnd"/>
-      <w:r>
-        <w:rPr>
-          <w:rFonts w:ascii="Verdana" w:hAnsi="Verdana"/>
-        </w:rPr>
-        <w:t xml:space="preserve"> integers, String variables as 16 bit addresses in the current data page.</w:t>
-      </w:r>
-    </w:p>
-    <w:p>
-      <w:pPr>
-        <w:pStyle w:val="Standarduser"/>
-        <w:rPr>
-          <w:rFonts w:ascii="Verdana" w:hAnsi="Verdana"/>
-        </w:rPr>
-      </w:pPr>
-    </w:p>
-    <w:p>
-      <w:pPr>
-        <w:pStyle w:val="Standarduser"/>
-        <w:rPr>
-          <w:rFonts w:ascii="Verdana" w:hAnsi="Verdana"/>
-        </w:rPr>
-      </w:pPr>
-      <w:r>
-        <w:rPr>
-          <w:rFonts w:ascii="Verdana" w:hAnsi="Verdana"/>
-        </w:rPr>
-        <w:t>Variables are stored in linked lists, ending with a next variable address (the link) of $000</w:t>
-      </w:r>
-      <w:r>
-        <w:rPr>
-          <w:rFonts w:ascii="Verdana" w:hAnsi="Verdana"/>
-        </w:rPr>
-        <w:t>0. There are up to 16 hash entries for variables, and four sets of linked lists for each of the four available types.</w:t>
+        <w:t>All addresses are absolute addresses not offsets. Variables are all erased when a program is RUN or the code is edited (except A-Z)</w:t>
+      </w:r>
+    </w:p>
+    <w:p>
+      <w:pPr>
+        <w:pStyle w:val="Standarduser"/>
+        <w:rPr>
+          <w:rFonts w:ascii="Verdana" w:hAnsi="Verdana"/>
+        </w:rPr>
+      </w:pPr>
+    </w:p>
+    <w:p>
+      <w:pPr>
+        <w:pStyle w:val="Standarduser"/>
+        <w:rPr>
+          <w:rFonts w:ascii="Verdana" w:hAnsi="Verdana"/>
+        </w:rPr>
+      </w:pPr>
+      <w:r>
+        <w:rPr>
+          <w:rFonts w:ascii="Verdana" w:hAnsi="Verdana"/>
+        </w:rPr>
+        <w:t>Integer variables are stored as 32 bit integers, String variables as 16 bit addresses in the current data page.</w:t>
+      </w:r>
+    </w:p>
+    <w:p>
+      <w:pPr>
+        <w:pStyle w:val="Standarduser"/>
+        <w:rPr>
+          <w:rFonts w:ascii="Verdana" w:hAnsi="Verdana"/>
+        </w:rPr>
+      </w:pPr>
+    </w:p>
+    <w:p>
+      <w:pPr>
+        <w:pStyle w:val="Standarduser"/>
+        <w:rPr>
+          <w:rFonts w:ascii="Verdana" w:hAnsi="Verdana"/>
+        </w:rPr>
+      </w:pPr>
+      <w:r>
+        <w:rPr>
+          <w:rFonts w:ascii="Verdana" w:hAnsi="Verdana"/>
+        </w:rPr>
+        <w:t>Variables are stored in linked lists, ending with a next variable address (the link) of $0000. There are up to 16 hash entries for variables, and four sets of linked lists for each of the four available types.</w:t>
       </w:r>
     </w:p>
     <w:p>
@@ -3876,164 +3085,92 @@
         <w:rPr>
           <w:rFonts w:ascii="Verdana" w:hAnsi="Verdana"/>
         </w:rPr>
-        <w:t>Strings are stored in the top of memory. While evaluating a string memory is filled downwards from the top with intermed</w:t>
-      </w:r>
-      <w:r>
-        <w:rPr>
-          <w:rFonts w:ascii="Verdana" w:hAnsi="Verdana"/>
-        </w:rPr>
-        <w:t>iate results. When these are required to be persistent – most obviously when assigned to something, they are “concreted”.</w:t>
-      </w:r>
-    </w:p>
-    <w:p>
-      <w:pPr>
-        <w:pStyle w:val="Standarduser"/>
-        <w:rPr>
-          <w:rFonts w:ascii="Verdana" w:hAnsi="Verdana"/>
-        </w:rPr>
-      </w:pPr>
-    </w:p>
-    <w:p>
-      <w:pPr>
-        <w:pStyle w:val="Standarduser"/>
-        <w:rPr>
-          <w:rFonts w:ascii="Verdana" w:hAnsi="Verdana"/>
-        </w:rPr>
-      </w:pPr>
-      <w:r>
-        <w:rPr>
-          <w:rFonts w:ascii="Verdana" w:hAnsi="Verdana"/>
-        </w:rPr>
-        <w:t>A 256 byte gap is left between the top of memory and the temporary string area (this is reset at the start of each instruction</w:t>
-      </w:r>
-      <w:proofErr w:type="gramStart"/>
-      <w:r>
-        <w:rPr>
-          <w:rFonts w:ascii="Verdana" w:hAnsi="Verdana"/>
-        </w:rPr>
-        <w:t>) ;</w:t>
-      </w:r>
-      <w:proofErr w:type="gramEnd"/>
-      <w:r>
-        <w:rPr>
-          <w:rFonts w:ascii="Verdana" w:hAnsi="Verdana"/>
-        </w:rPr>
-        <w:t xml:space="preserve"> thi</w:t>
-      </w:r>
-      <w:r>
-        <w:rPr>
-          <w:rFonts w:ascii="Verdana" w:hAnsi="Verdana"/>
-        </w:rPr>
-        <w:t>s is sufficient for any string length required. When a string is concreted it is copied into this space and the high memory pointer reduced to allow for it.</w:t>
-      </w:r>
-    </w:p>
-    <w:p>
-      <w:pPr>
-        <w:pStyle w:val="Standarduser"/>
-        <w:rPr>
-          <w:rFonts w:ascii="Verdana" w:hAnsi="Verdana"/>
-        </w:rPr>
-      </w:pPr>
-    </w:p>
-    <w:p>
-      <w:pPr>
-        <w:pStyle w:val="Standarduser"/>
-        <w:rPr>
-          <w:rFonts w:ascii="Verdana" w:hAnsi="Verdana"/>
-        </w:rPr>
-      </w:pPr>
-      <w:r>
-        <w:rPr>
-          <w:rFonts w:ascii="Verdana" w:hAnsi="Verdana"/>
-        </w:rPr>
-        <w:t>Garbage collection is reduced as intermediate values are always thrown, so complex expressions wil</w:t>
-      </w:r>
-      <w:r>
-        <w:rPr>
-          <w:rFonts w:ascii="Verdana" w:hAnsi="Verdana"/>
-        </w:rPr>
-        <w:t>l only produce a single permanent entry in the heap, any intermediate values are wasted.</w:t>
-      </w:r>
-    </w:p>
-    <w:p>
-      <w:pPr>
-        <w:pStyle w:val="Standarduser"/>
-        <w:rPr>
-          <w:rFonts w:ascii="Verdana" w:hAnsi="Verdana"/>
-        </w:rPr>
-      </w:pPr>
-    </w:p>
-    <w:p>
-      <w:pPr>
-        <w:pStyle w:val="Standarduser"/>
-        <w:rPr>
-          <w:rFonts w:ascii="Verdana" w:hAnsi="Verdana"/>
-        </w:rPr>
-      </w:pPr>
-      <w:r>
-        <w:rPr>
-          <w:rFonts w:ascii="Verdana" w:hAnsi="Verdana"/>
-        </w:rPr>
-        <w:t>This should be borne in mind if such values are passed to any function which needs to retain a string value ; say one was going to name a music object “</w:t>
-      </w:r>
-      <w:proofErr w:type="spellStart"/>
-      <w:r>
-        <w:rPr>
-          <w:rFonts w:ascii="Verdana" w:hAnsi="Verdana"/>
-        </w:rPr>
-        <w:t>fred</w:t>
-      </w:r>
-      <w:proofErr w:type="spellEnd"/>
-      <w:r>
-        <w:rPr>
-          <w:rFonts w:ascii="Verdana" w:hAnsi="Verdana"/>
-        </w:rPr>
-        <w:t xml:space="preserve">” using a </w:t>
-      </w:r>
-      <w:r>
-        <w:rPr>
-          <w:rFonts w:ascii="Verdana" w:hAnsi="Verdana"/>
-        </w:rPr>
-        <w:t xml:space="preserve">command like </w:t>
-      </w:r>
-      <w:proofErr w:type="spellStart"/>
-      <w:r>
-        <w:rPr>
-          <w:rFonts w:ascii="Verdana" w:hAnsi="Verdana"/>
-        </w:rPr>
-        <w:t>MusicName</w:t>
-      </w:r>
-      <w:proofErr w:type="spellEnd"/>
-      <w:r>
-        <w:rPr>
-          <w:rFonts w:ascii="Verdana" w:hAnsi="Verdana"/>
-        </w:rPr>
-        <w:t xml:space="preserve"> “Fred” ; Fred will not be concreted and will disappear if string operations are performed.</w:t>
-      </w:r>
-    </w:p>
-    <w:p>
-      <w:pPr>
-        <w:pStyle w:val="Standarduser"/>
-        <w:rPr>
-          <w:rFonts w:ascii="Verdana" w:hAnsi="Verdana"/>
-        </w:rPr>
-      </w:pPr>
-    </w:p>
-    <w:p>
-      <w:pPr>
-        <w:pStyle w:val="Standarduser"/>
-      </w:pPr>
-      <w:r>
-        <w:rPr>
-          <w:rFonts w:ascii="Verdana" w:hAnsi="Verdana"/>
-        </w:rPr>
-        <w:t>Do not use the standard concreting routine for this. It will work, but because the name is not in the variable system the garbage collector w</w:t>
-      </w:r>
-      <w:r>
-        <w:rPr>
-          <w:rFonts w:ascii="Verdana" w:hAnsi="Verdana"/>
-        </w:rPr>
-        <w:t xml:space="preserve">ill overwrite it. It should be stored in the Music object as a </w:t>
+        <w:t>Strings are stored in the top of memory. While evaluating a string memory is filled downwards from the top with intermediate results. When these are required to be persistent – most obviously when assigned to something, they are “concreted”.</w:t>
+      </w:r>
+    </w:p>
+    <w:p>
+      <w:pPr>
+        <w:pStyle w:val="Standarduser"/>
+        <w:rPr>
+          <w:rFonts w:ascii="Verdana" w:hAnsi="Verdana"/>
+        </w:rPr>
+      </w:pPr>
+    </w:p>
+    <w:p>
+      <w:pPr>
+        <w:pStyle w:val="Standarduser"/>
+        <w:rPr>
+          <w:rFonts w:ascii="Verdana" w:hAnsi="Verdana"/>
+        </w:rPr>
+      </w:pPr>
+      <w:r>
+        <w:rPr>
+          <w:rFonts w:ascii="Verdana" w:hAnsi="Verdana"/>
+        </w:rPr>
+        <w:t>A 256 byte gap is left between the top of memory and the temporary string area (this is reset at the start of each instruction) ; this is sufficient for any string length required. When a string is concreted it is copied into this space and the high memory pointer reduced to allow for it.</w:t>
+      </w:r>
+    </w:p>
+    <w:p>
+      <w:pPr>
+        <w:pStyle w:val="Standarduser"/>
+        <w:rPr>
+          <w:rFonts w:ascii="Verdana" w:hAnsi="Verdana"/>
+        </w:rPr>
+      </w:pPr>
+    </w:p>
+    <w:p>
+      <w:pPr>
+        <w:pStyle w:val="Standarduser"/>
+        <w:rPr>
+          <w:rFonts w:ascii="Verdana" w:hAnsi="Verdana"/>
+        </w:rPr>
+      </w:pPr>
+      <w:r>
+        <w:rPr>
+          <w:rFonts w:ascii="Verdana" w:hAnsi="Verdana"/>
+        </w:rPr>
+        <w:t>Garbage collection is reduced as intermediate values are always thrown, so complex expressions will only produce a single permanent entry in the heap, any intermediate values are wasted.</w:t>
+      </w:r>
+    </w:p>
+    <w:p>
+      <w:pPr>
+        <w:pStyle w:val="Standarduser"/>
+        <w:rPr>
+          <w:rFonts w:ascii="Verdana" w:hAnsi="Verdana"/>
+        </w:rPr>
+      </w:pPr>
+    </w:p>
+    <w:p>
+      <w:pPr>
+        <w:pStyle w:val="Standarduser"/>
+        <w:rPr>
+          <w:rFonts w:ascii="Verdana" w:hAnsi="Verdana"/>
+        </w:rPr>
+      </w:pPr>
+      <w:r>
+        <w:rPr>
+          <w:rFonts w:ascii="Verdana" w:hAnsi="Verdana"/>
+        </w:rPr>
+        <w:t>This should be borne in mind if such values are passed to any function which needs to retain a string value ; say one was going to name a music object “fred” using a command like MusicName “Fred” ; Fred will not be concreted and will disappear if string operations are performed.</w:t>
+      </w:r>
+    </w:p>
+    <w:p>
+      <w:pPr>
+        <w:pStyle w:val="Standarduser"/>
+        <w:rPr>
+          <w:rFonts w:ascii="Verdana" w:hAnsi="Verdana"/>
+        </w:rPr>
+      </w:pPr>
+    </w:p>
+    <w:p>
+      <w:pPr>
+        <w:pStyle w:val="Standarduser"/>
+      </w:pPr>
+      <w:r>
+        <w:rPr>
+          <w:rFonts w:ascii="Verdana" w:hAnsi="Verdana"/>
+        </w:rPr>
+        <w:t xml:space="preserve">Do not use the standard concreting routine for this. It will work, but because the name is not in the variable system the garbage collector will overwrite it. It should be stored in the Music object as a </w:t>
       </w:r>
       <w:r>
         <w:rPr>

</xml_diff>